<commit_message>
ready to resubmit revision
</commit_message>
<xml_diff>
--- a/revision/review_comments.docx
+++ b/revision/review_comments.docx
@@ -304,7 +304,25 @@
           <w:sz w:val="24"/>
           <w:szCs w:val="24"/>
         </w:rPr>
-        <w:t>We include these plots with our revision comments.  We emphasize that the important result is the clear impact of the spill events, such that our conclusions remain the same</w:t>
+        <w:t>We include these plots</w:t>
+      </w:r>
+      <w:r>
+        <w:rPr>
+          <w:rFonts w:ascii="Times New Roman" w:hAnsi="Times New Roman" w:cs="Times New Roman"/>
+          <w:i/>
+          <w:sz w:val="24"/>
+          <w:szCs w:val="24"/>
+        </w:rPr>
+        <w:t xml:space="preserve"> at the end of this document</w:t>
+      </w:r>
+      <w:r>
+        <w:rPr>
+          <w:rFonts w:ascii="Times New Roman" w:hAnsi="Times New Roman" w:cs="Times New Roman"/>
+          <w:i/>
+          <w:sz w:val="24"/>
+          <w:szCs w:val="24"/>
+        </w:rPr>
+        <w:t>.  We emphasize that the important result is the clear impact of the spill events, such that our conclusions remain the same</w:t>
       </w:r>
       <w:r>
         <w:rPr>
@@ -870,8 +888,6 @@
         </w:rPr>
         <w:t xml:space="preserve">below </w:t>
       </w:r>
-      <w:bookmarkStart w:id="0" w:name="_GoBack"/>
-      <w:bookmarkEnd w:id="0"/>
       <w:r>
         <w:rPr>
           <w:rFonts w:ascii="Times New Roman" w:hAnsi="Times New Roman" w:cs="Times New Roman"/>
@@ -1151,7 +1167,7 @@
           <w:szCs w:val="24"/>
         </w:rPr>
       </w:pPr>
-      <w:bookmarkStart w:id="1" w:name="_Hlk501116122"/>
+      <w:bookmarkStart w:id="0" w:name="_Hlk501116122"/>
       <w:r>
         <w:rPr>
           <w:rFonts w:ascii="Times New Roman" w:hAnsi="Times New Roman" w:cs="Times New Roman"/>
@@ -1266,7 +1282,7 @@
         </w:rPr>
         <w:t xml:space="preserve">For this analysis, we did not include BH data </w:t>
       </w:r>
-      <w:bookmarkStart w:id="2" w:name="_Hlk501115889"/>
+      <w:bookmarkStart w:id="1" w:name="_Hlk501115889"/>
       <w:r>
         <w:rPr>
           <w:rFonts w:ascii="Times New Roman" w:hAnsi="Times New Roman"/>
@@ -1276,7 +1292,7 @@
         </w:rPr>
         <w:t>because site-specific characteristics prevented meaningful comparisons with the remaining sites (i.e., frequent stratification, regular freshwater dominance, sustained summer hypoxia, and groundwater influence).</w:t>
       </w:r>
-      <w:bookmarkEnd w:id="2"/>
+      <w:bookmarkEnd w:id="1"/>
       <w:r>
         <w:rPr>
           <w:rFonts w:ascii="Times New Roman" w:hAnsi="Times New Roman"/>
@@ -1307,7 +1323,7 @@
         <w:t xml:space="preserve">  </w:t>
       </w:r>
     </w:p>
-    <w:bookmarkEnd w:id="1"/>
+    <w:bookmarkEnd w:id="0"/>
     <w:p>
       <w:pPr>
         <w:pStyle w:val="NoSpacing"/>
@@ -4891,7 +4907,7 @@
         </w:rPr>
         <w:t>This information was received through a FOIA request to Mississippi DEQ and the following information was added: ‘</w:t>
       </w:r>
-      <w:bookmarkStart w:id="3" w:name="_Hlk501259964"/>
+      <w:bookmarkStart w:id="2" w:name="_Hlk501259964"/>
       <w:r>
         <w:rPr>
           <w:rFonts w:ascii="Times New Roman" w:hAnsi="Times New Roman" w:cs="Times New Roman"/>
@@ -4921,7 +4937,7 @@
         </w:rPr>
         <w:t xml:space="preserve"> to the west (public records request to Mississippi Department of Environmental Quality, December 2017), where a fish kill was subsequently observed (MDEQ 2015).</w:t>
       </w:r>
-      <w:bookmarkEnd w:id="3"/>
+      <w:bookmarkEnd w:id="2"/>
       <w:r>
         <w:rPr>
           <w:rFonts w:ascii="Times New Roman" w:hAnsi="Times New Roman" w:cs="Times New Roman"/>
@@ -5893,7 +5909,7 @@
         </w:rPr>
         <w:t>Changed to ‘</w:t>
       </w:r>
-      <w:bookmarkStart w:id="4" w:name="_Hlk499903707"/>
+      <w:bookmarkStart w:id="3" w:name="_Hlk499903707"/>
       <w:r>
         <w:rPr>
           <w:rFonts w:ascii="Times New Roman" w:hAnsi="Times New Roman" w:cs="Times New Roman"/>
@@ -5903,6 +5919,819 @@
         </w:rPr>
         <w:t xml:space="preserve">Water quality parameters logged every 15 minutes by YSI dataloggers were water temperature, specific conductance, salinity, dissolved oxygen, pH, turbidity, and depth. </w:t>
       </w:r>
+      <w:bookmarkEnd w:id="3"/>
+      <w:r>
+        <w:rPr>
+          <w:rFonts w:ascii="Times New Roman" w:hAnsi="Times New Roman" w:cs="Times New Roman"/>
+          <w:i/>
+          <w:sz w:val="24"/>
+          <w:szCs w:val="24"/>
+        </w:rPr>
+        <w:t>Dataloggers were deployed 0.5 m above the bottom before August 2005 and 0.25 m thereafter. Meteorological data were logged…’</w:t>
+      </w:r>
+      <w:r>
+        <w:rPr>
+          <w:rFonts w:ascii="Times New Roman" w:hAnsi="Times New Roman" w:cs="Times New Roman"/>
+          <w:i/>
+          <w:sz w:val="24"/>
+          <w:szCs w:val="24"/>
+        </w:rPr>
+        <w:t xml:space="preserve"> </w:t>
+      </w:r>
+    </w:p>
+    <w:p>
+      <w:pPr>
+        <w:pStyle w:val="NoSpacing"/>
+        <w:rPr>
+          <w:rFonts w:ascii="Times New Roman" w:hAnsi="Times New Roman" w:cs="Times New Roman"/>
+          <w:sz w:val="24"/>
+          <w:szCs w:val="24"/>
+        </w:rPr>
+      </w:pPr>
+    </w:p>
+    <w:p>
+      <w:pPr>
+        <w:pStyle w:val="NoSpacing"/>
+        <w:rPr>
+          <w:rFonts w:ascii="Times New Roman" w:hAnsi="Times New Roman" w:cs="Times New Roman"/>
+          <w:sz w:val="24"/>
+          <w:szCs w:val="24"/>
+        </w:rPr>
+      </w:pPr>
+      <w:r>
+        <w:rPr>
+          <w:rFonts w:ascii="Times New Roman" w:hAnsi="Times New Roman" w:cs="Times New Roman"/>
+          <w:sz w:val="24"/>
+          <w:szCs w:val="24"/>
+        </w:rPr>
+        <w:t>Line 150: SW- (NH/), nitrite+ nitrate (N02-/N03- ),</w:t>
+      </w:r>
+    </w:p>
+    <w:p>
+      <w:pPr>
+        <w:pStyle w:val="NoSpacing"/>
+        <w:rPr>
+          <w:rFonts w:ascii="Times New Roman" w:hAnsi="Times New Roman" w:cs="Times New Roman"/>
+          <w:sz w:val="24"/>
+          <w:szCs w:val="24"/>
+        </w:rPr>
+      </w:pPr>
+    </w:p>
+    <w:p>
+      <w:pPr>
+        <w:pStyle w:val="NoSpacing"/>
+        <w:rPr>
+          <w:rFonts w:ascii="Times New Roman" w:hAnsi="Times New Roman" w:cs="Times New Roman"/>
+          <w:i/>
+          <w:sz w:val="24"/>
+          <w:szCs w:val="24"/>
+        </w:rPr>
+      </w:pPr>
+      <w:r>
+        <w:rPr>
+          <w:rFonts w:ascii="Times New Roman" w:hAnsi="Times New Roman" w:cs="Times New Roman"/>
+          <w:i/>
+          <w:sz w:val="24"/>
+          <w:szCs w:val="24"/>
+        </w:rPr>
+        <w:t>C</w:t>
+      </w:r>
+      <w:r>
+        <w:rPr>
+          <w:rFonts w:ascii="Times New Roman" w:hAnsi="Times New Roman" w:cs="Times New Roman"/>
+          <w:i/>
+          <w:sz w:val="24"/>
+          <w:szCs w:val="24"/>
+        </w:rPr>
+        <w:t>hanged</w:t>
+      </w:r>
+    </w:p>
+    <w:p>
+      <w:pPr>
+        <w:pStyle w:val="NoSpacing"/>
+        <w:rPr>
+          <w:rFonts w:ascii="Times New Roman" w:hAnsi="Times New Roman" w:cs="Times New Roman"/>
+          <w:sz w:val="24"/>
+          <w:szCs w:val="24"/>
+        </w:rPr>
+      </w:pPr>
+      <w:r>
+        <w:rPr>
+          <w:rFonts w:ascii="Times New Roman" w:hAnsi="Times New Roman" w:cs="Times New Roman"/>
+          <w:sz w:val="24"/>
+          <w:szCs w:val="24"/>
+        </w:rPr>
+        <w:br/>
+      </w:r>
+      <w:r>
+        <w:rPr>
+          <w:rFonts w:ascii="Times New Roman" w:hAnsi="Times New Roman" w:cs="Times New Roman"/>
+          <w:sz w:val="24"/>
+          <w:szCs w:val="24"/>
+        </w:rPr>
+        <w:t>Line 150: orthophosphate (P043</w:t>
+      </w:r>
+      <w:proofErr w:type="gramStart"/>
+      <w:r>
+        <w:rPr>
+          <w:rFonts w:ascii="Times New Roman" w:hAnsi="Times New Roman" w:cs="Times New Roman"/>
+          <w:sz w:val="24"/>
+          <w:szCs w:val="24"/>
+        </w:rPr>
+        <w:t>-)...</w:t>
+      </w:r>
+      <w:proofErr w:type="gramEnd"/>
+      <w:r>
+        <w:rPr>
+          <w:rFonts w:ascii="Times New Roman" w:hAnsi="Times New Roman" w:cs="Times New Roman"/>
+          <w:sz w:val="24"/>
+          <w:szCs w:val="24"/>
+        </w:rPr>
+        <w:t xml:space="preserve"> Now that this is established as what was measured, from hereafter, be consistent using either one of these terms, but mostly use the P043-.  Change the occurrences that use other terms that are intended to mean the same thing (e.g., phosphorus and phosphate).</w:t>
+      </w:r>
+    </w:p>
+    <w:p>
+      <w:pPr>
+        <w:pStyle w:val="NoSpacing"/>
+        <w:rPr>
+          <w:rFonts w:ascii="Times New Roman" w:hAnsi="Times New Roman" w:cs="Times New Roman"/>
+          <w:sz w:val="24"/>
+          <w:szCs w:val="24"/>
+        </w:rPr>
+      </w:pPr>
+    </w:p>
+    <w:p>
+      <w:pPr>
+        <w:pStyle w:val="NoSpacing"/>
+        <w:rPr>
+          <w:rFonts w:ascii="Times New Roman" w:hAnsi="Times New Roman" w:cs="Times New Roman"/>
+          <w:i/>
+          <w:sz w:val="24"/>
+          <w:szCs w:val="24"/>
+        </w:rPr>
+      </w:pPr>
+      <w:r>
+        <w:rPr>
+          <w:rFonts w:ascii="Times New Roman" w:hAnsi="Times New Roman" w:cs="Times New Roman"/>
+          <w:i/>
+          <w:sz w:val="24"/>
+          <w:szCs w:val="24"/>
+        </w:rPr>
+        <w:t xml:space="preserve">We have edited all </w:t>
+      </w:r>
+      <w:r>
+        <w:rPr>
+          <w:rFonts w:ascii="Times New Roman" w:hAnsi="Times New Roman" w:cs="Times New Roman"/>
+          <w:i/>
+          <w:sz w:val="24"/>
+          <w:szCs w:val="24"/>
+        </w:rPr>
+        <w:t>occurrences for consistency</w:t>
+      </w:r>
+      <w:r>
+        <w:rPr>
+          <w:rFonts w:ascii="Times New Roman" w:hAnsi="Times New Roman" w:cs="Times New Roman"/>
+          <w:i/>
+          <w:sz w:val="24"/>
+          <w:szCs w:val="24"/>
+        </w:rPr>
+        <w:t xml:space="preserve">, </w:t>
+      </w:r>
+      <w:r>
+        <w:rPr>
+          <w:rFonts w:ascii="Times New Roman" w:hAnsi="Times New Roman"/>
+          <w:i/>
+          <w:sz w:val="24"/>
+          <w:szCs w:val="24"/>
+        </w:rPr>
+        <w:t>PO</w:t>
+      </w:r>
+      <w:r>
+        <w:rPr>
+          <w:rFonts w:ascii="Times New Roman" w:hAnsi="Times New Roman"/>
+          <w:i/>
+          <w:sz w:val="24"/>
+          <w:szCs w:val="24"/>
+          <w:vertAlign w:val="subscript"/>
+        </w:rPr>
+        <w:t>4</w:t>
+      </w:r>
+      <w:r>
+        <w:rPr>
+          <w:rFonts w:ascii="Times New Roman" w:hAnsi="Times New Roman"/>
+          <w:i/>
+          <w:sz w:val="24"/>
+          <w:szCs w:val="24"/>
+          <w:vertAlign w:val="superscript"/>
+        </w:rPr>
+        <w:t>3-</w:t>
+      </w:r>
+      <w:r>
+        <w:rPr>
+          <w:rFonts w:ascii="Times New Roman" w:hAnsi="Times New Roman"/>
+          <w:i/>
+          <w:sz w:val="24"/>
+          <w:szCs w:val="24"/>
+        </w:rPr>
+        <w:t xml:space="preserve"> was used in</w:t>
+      </w:r>
+      <w:r>
+        <w:rPr>
+          <w:rFonts w:ascii="Times New Roman" w:hAnsi="Times New Roman"/>
+          <w:i/>
+          <w:sz w:val="24"/>
+          <w:szCs w:val="24"/>
+        </w:rPr>
+        <w:t xml:space="preserve"> all</w:t>
+      </w:r>
+      <w:r>
+        <w:rPr>
+          <w:rFonts w:ascii="Times New Roman" w:hAnsi="Times New Roman"/>
+          <w:i/>
+          <w:sz w:val="24"/>
+          <w:szCs w:val="24"/>
+        </w:rPr>
+        <w:t xml:space="preserve"> cases excep</w:t>
+      </w:r>
+      <w:r>
+        <w:rPr>
+          <w:rFonts w:ascii="Times New Roman" w:hAnsi="Times New Roman"/>
+          <w:i/>
+          <w:sz w:val="24"/>
+          <w:szCs w:val="24"/>
+        </w:rPr>
+        <w:t>t</w:t>
+      </w:r>
+      <w:r>
+        <w:rPr>
+          <w:rFonts w:ascii="Times New Roman" w:hAnsi="Times New Roman"/>
+          <w:i/>
+          <w:sz w:val="24"/>
+          <w:szCs w:val="24"/>
+        </w:rPr>
+        <w:t xml:space="preserve"> at the start of a sentence or in the introduction</w:t>
+      </w:r>
+      <w:r>
+        <w:rPr>
+          <w:rFonts w:ascii="Times New Roman" w:hAnsi="Times New Roman" w:cs="Times New Roman"/>
+          <w:i/>
+          <w:sz w:val="24"/>
+          <w:szCs w:val="24"/>
+        </w:rPr>
+        <w:t>.</w:t>
+      </w:r>
+    </w:p>
+    <w:p>
+      <w:pPr>
+        <w:pStyle w:val="NoSpacing"/>
+        <w:rPr>
+          <w:rFonts w:ascii="Times New Roman" w:hAnsi="Times New Roman" w:cs="Times New Roman"/>
+          <w:sz w:val="24"/>
+          <w:szCs w:val="24"/>
+        </w:rPr>
+      </w:pPr>
+    </w:p>
+    <w:p>
+      <w:pPr>
+        <w:pStyle w:val="NoSpacing"/>
+        <w:rPr>
+          <w:rFonts w:ascii="Times New Roman" w:hAnsi="Times New Roman" w:cs="Times New Roman"/>
+          <w:sz w:val="24"/>
+          <w:szCs w:val="24"/>
+        </w:rPr>
+      </w:pPr>
+      <w:r>
+        <w:rPr>
+          <w:rFonts w:ascii="Times New Roman" w:hAnsi="Times New Roman" w:cs="Times New Roman"/>
+          <w:sz w:val="24"/>
+          <w:szCs w:val="24"/>
+        </w:rPr>
+        <w:t xml:space="preserve">Line 158: Define "left-censored observations" </w:t>
+      </w:r>
+    </w:p>
+    <w:p>
+      <w:pPr>
+        <w:pStyle w:val="NoSpacing"/>
+        <w:rPr>
+          <w:rFonts w:ascii="Times New Roman" w:hAnsi="Times New Roman" w:cs="Times New Roman"/>
+          <w:sz w:val="24"/>
+          <w:szCs w:val="24"/>
+        </w:rPr>
+      </w:pPr>
+    </w:p>
+    <w:p>
+      <w:pPr>
+        <w:pStyle w:val="NoSpacing"/>
+        <w:rPr>
+          <w:rFonts w:ascii="Times New Roman" w:hAnsi="Times New Roman" w:cs="Times New Roman"/>
+          <w:i/>
+          <w:sz w:val="24"/>
+          <w:szCs w:val="24"/>
+        </w:rPr>
+      </w:pPr>
+      <w:r>
+        <w:rPr>
+          <w:rFonts w:ascii="Times New Roman" w:hAnsi="Times New Roman" w:cs="Times New Roman"/>
+          <w:i/>
+          <w:sz w:val="24"/>
+          <w:szCs w:val="24"/>
+        </w:rPr>
+        <w:t>A</w:t>
+      </w:r>
+      <w:r>
+        <w:rPr>
+          <w:rFonts w:ascii="Times New Roman" w:hAnsi="Times New Roman" w:cs="Times New Roman"/>
+          <w:i/>
+          <w:sz w:val="24"/>
+          <w:szCs w:val="24"/>
+        </w:rPr>
+        <w:t>dded (below detection limit) after “left-</w:t>
+      </w:r>
+      <w:r>
+        <w:rPr>
+          <w:rFonts w:ascii="Times New Roman" w:hAnsi="Times New Roman" w:cs="Times New Roman"/>
+          <w:i/>
+          <w:sz w:val="24"/>
+          <w:szCs w:val="24"/>
+        </w:rPr>
+        <w:t>c</w:t>
+      </w:r>
+      <w:r>
+        <w:rPr>
+          <w:rFonts w:ascii="Times New Roman" w:hAnsi="Times New Roman" w:cs="Times New Roman"/>
+          <w:i/>
+          <w:sz w:val="24"/>
+          <w:szCs w:val="24"/>
+        </w:rPr>
+        <w:t>ensored”</w:t>
+      </w:r>
+    </w:p>
+    <w:p>
+      <w:pPr>
+        <w:pStyle w:val="NoSpacing"/>
+        <w:rPr>
+          <w:rFonts w:ascii="Times New Roman" w:hAnsi="Times New Roman" w:cs="Times New Roman"/>
+          <w:sz w:val="24"/>
+          <w:szCs w:val="24"/>
+        </w:rPr>
+      </w:pPr>
+    </w:p>
+    <w:p>
+      <w:pPr>
+        <w:pStyle w:val="NoSpacing"/>
+        <w:rPr>
+          <w:rFonts w:ascii="Times New Roman" w:hAnsi="Times New Roman" w:cs="Times New Roman"/>
+          <w:sz w:val="24"/>
+          <w:szCs w:val="24"/>
+        </w:rPr>
+      </w:pPr>
+      <w:r>
+        <w:rPr>
+          <w:rFonts w:ascii="Times New Roman" w:hAnsi="Times New Roman" w:cs="Times New Roman"/>
+          <w:sz w:val="24"/>
+          <w:szCs w:val="24"/>
+        </w:rPr>
+        <w:t>Line 160: SW</w:t>
+      </w:r>
+      <w:r>
+        <w:rPr>
+          <w:rFonts w:ascii="Times New Roman" w:hAnsi="Times New Roman" w:cs="Times New Roman"/>
+          <w:sz w:val="24"/>
+          <w:szCs w:val="24"/>
+        </w:rPr>
+        <w:t xml:space="preserve"> </w:t>
+      </w:r>
+      <w:r>
+        <w:rPr>
+          <w:rFonts w:ascii="Times New Roman" w:hAnsi="Times New Roman" w:cs="Times New Roman"/>
+          <w:strike/>
+          <w:sz w:val="24"/>
+          <w:szCs w:val="24"/>
+        </w:rPr>
+        <w:t>phosphate</w:t>
+      </w:r>
+      <w:r>
+        <w:rPr>
+          <w:rFonts w:ascii="Times New Roman" w:hAnsi="Times New Roman" w:cs="Times New Roman"/>
+          <w:sz w:val="24"/>
+          <w:szCs w:val="24"/>
+        </w:rPr>
+        <w:t xml:space="preserve"> </w:t>
+      </w:r>
+      <w:r>
+        <w:rPr>
+          <w:rFonts w:ascii="Times New Roman" w:hAnsi="Times New Roman" w:cs="Times New Roman"/>
+          <w:sz w:val="24"/>
+          <w:szCs w:val="24"/>
+        </w:rPr>
+        <w:t>P043</w:t>
+      </w:r>
+    </w:p>
+    <w:p>
+      <w:pPr>
+        <w:pStyle w:val="NoSpacing"/>
+        <w:rPr>
+          <w:rFonts w:ascii="Times New Roman" w:hAnsi="Times New Roman" w:cs="Times New Roman"/>
+          <w:sz w:val="24"/>
+          <w:szCs w:val="24"/>
+        </w:rPr>
+      </w:pPr>
+    </w:p>
+    <w:p>
+      <w:pPr>
+        <w:pStyle w:val="NoSpacing"/>
+        <w:rPr>
+          <w:rFonts w:ascii="Times New Roman" w:hAnsi="Times New Roman" w:cs="Times New Roman"/>
+          <w:sz w:val="24"/>
+          <w:szCs w:val="24"/>
+        </w:rPr>
+      </w:pPr>
+      <w:r>
+        <w:rPr>
+          <w:rFonts w:ascii="Times New Roman" w:hAnsi="Times New Roman" w:cs="Times New Roman"/>
+          <w:sz w:val="24"/>
+          <w:szCs w:val="24"/>
+        </w:rPr>
+        <w:t>D</w:t>
+      </w:r>
+      <w:r>
+        <w:rPr>
+          <w:rFonts w:ascii="Times New Roman" w:hAnsi="Times New Roman" w:cs="Times New Roman"/>
+          <w:sz w:val="24"/>
+          <w:szCs w:val="24"/>
+        </w:rPr>
+        <w:t>one</w:t>
+      </w:r>
+      <w:r>
+        <w:rPr>
+          <w:rFonts w:ascii="Times New Roman" w:hAnsi="Times New Roman" w:cs="Times New Roman"/>
+          <w:sz w:val="24"/>
+          <w:szCs w:val="24"/>
+        </w:rPr>
+        <w:t xml:space="preserve"> </w:t>
+      </w:r>
+    </w:p>
+    <w:p>
+      <w:pPr>
+        <w:pStyle w:val="NoSpacing"/>
+        <w:rPr>
+          <w:rFonts w:ascii="Times New Roman" w:hAnsi="Times New Roman" w:cs="Times New Roman"/>
+          <w:sz w:val="24"/>
+          <w:szCs w:val="24"/>
+        </w:rPr>
+      </w:pPr>
+    </w:p>
+    <w:p>
+      <w:pPr>
+        <w:pStyle w:val="NoSpacing"/>
+        <w:rPr>
+          <w:rFonts w:ascii="Times New Roman" w:hAnsi="Times New Roman" w:cs="Times New Roman"/>
+          <w:sz w:val="24"/>
+          <w:szCs w:val="24"/>
+        </w:rPr>
+      </w:pPr>
+      <w:r>
+        <w:rPr>
+          <w:rFonts w:ascii="Times New Roman" w:hAnsi="Times New Roman" w:cs="Times New Roman"/>
+          <w:sz w:val="24"/>
+          <w:szCs w:val="24"/>
+        </w:rPr>
+        <w:t xml:space="preserve">Line 164: SW- where orthophosphate was higher... </w:t>
+      </w:r>
+    </w:p>
+    <w:p>
+      <w:pPr>
+        <w:pStyle w:val="NoSpacing"/>
+        <w:rPr>
+          <w:rFonts w:ascii="Times New Roman" w:hAnsi="Times New Roman" w:cs="Times New Roman"/>
+          <w:sz w:val="24"/>
+          <w:szCs w:val="24"/>
+        </w:rPr>
+      </w:pPr>
+    </w:p>
+    <w:p>
+      <w:pPr>
+        <w:pStyle w:val="NoSpacing"/>
+        <w:rPr>
+          <w:rFonts w:ascii="Times New Roman" w:hAnsi="Times New Roman" w:cs="Times New Roman"/>
+          <w:i/>
+          <w:sz w:val="24"/>
+          <w:szCs w:val="24"/>
+        </w:rPr>
+      </w:pPr>
+      <w:r>
+        <w:rPr>
+          <w:rFonts w:ascii="Times New Roman" w:hAnsi="Times New Roman" w:cs="Times New Roman"/>
+          <w:i/>
+          <w:sz w:val="24"/>
+          <w:szCs w:val="24"/>
+        </w:rPr>
+        <w:t>Changed</w:t>
+      </w:r>
+      <w:r>
+        <w:rPr>
+          <w:rFonts w:ascii="Times New Roman" w:hAnsi="Times New Roman" w:cs="Times New Roman"/>
+          <w:i/>
+          <w:sz w:val="24"/>
+          <w:szCs w:val="24"/>
+        </w:rPr>
+        <w:t xml:space="preserve"> to </w:t>
+      </w:r>
+      <w:r>
+        <w:rPr>
+          <w:rFonts w:ascii="Times New Roman" w:hAnsi="Times New Roman"/>
+          <w:i/>
+          <w:sz w:val="24"/>
+          <w:szCs w:val="24"/>
+        </w:rPr>
+        <w:t>PO</w:t>
+      </w:r>
+      <w:r>
+        <w:rPr>
+          <w:rFonts w:ascii="Times New Roman" w:hAnsi="Times New Roman"/>
+          <w:i/>
+          <w:sz w:val="24"/>
+          <w:szCs w:val="24"/>
+          <w:vertAlign w:val="subscript"/>
+        </w:rPr>
+        <w:t>4</w:t>
+      </w:r>
+      <w:r>
+        <w:rPr>
+          <w:rFonts w:ascii="Times New Roman" w:hAnsi="Times New Roman"/>
+          <w:i/>
+          <w:sz w:val="24"/>
+          <w:szCs w:val="24"/>
+          <w:vertAlign w:val="superscript"/>
+        </w:rPr>
+        <w:t>3-</w:t>
+      </w:r>
+      <w:r>
+        <w:rPr>
+          <w:rFonts w:ascii="Times New Roman" w:hAnsi="Times New Roman"/>
+          <w:i/>
+          <w:sz w:val="24"/>
+          <w:szCs w:val="24"/>
+        </w:rPr>
+        <w:t>.</w:t>
+      </w:r>
+    </w:p>
+    <w:p>
+      <w:pPr>
+        <w:pStyle w:val="NoSpacing"/>
+        <w:rPr>
+          <w:rFonts w:ascii="Times New Roman" w:hAnsi="Times New Roman" w:cs="Times New Roman"/>
+          <w:sz w:val="24"/>
+          <w:szCs w:val="24"/>
+        </w:rPr>
+      </w:pPr>
+    </w:p>
+    <w:p>
+      <w:pPr>
+        <w:pStyle w:val="NoSpacing"/>
+        <w:rPr>
+          <w:rFonts w:ascii="Times New Roman" w:hAnsi="Times New Roman" w:cs="Times New Roman"/>
+          <w:sz w:val="24"/>
+          <w:szCs w:val="24"/>
+        </w:rPr>
+      </w:pPr>
+      <w:r>
+        <w:rPr>
+          <w:rFonts w:ascii="Times New Roman" w:hAnsi="Times New Roman" w:cs="Times New Roman"/>
+          <w:sz w:val="24"/>
+          <w:szCs w:val="24"/>
+        </w:rPr>
+        <w:t xml:space="preserve">Line 165: SW-were </w:t>
+      </w:r>
+      <w:r>
+        <w:rPr>
+          <w:rFonts w:ascii="Times New Roman" w:hAnsi="Times New Roman" w:cs="Times New Roman"/>
+          <w:sz w:val="24"/>
+          <w:szCs w:val="24"/>
+        </w:rPr>
+        <w:t>also</w:t>
+      </w:r>
+      <w:r>
+        <w:rPr>
+          <w:rFonts w:ascii="Times New Roman" w:hAnsi="Times New Roman" w:cs="Times New Roman"/>
+          <w:sz w:val="24"/>
+          <w:szCs w:val="24"/>
+        </w:rPr>
+        <w:t xml:space="preserve"> identified as the baseline...</w:t>
+      </w:r>
+    </w:p>
+    <w:p>
+      <w:pPr>
+        <w:pStyle w:val="NoSpacing"/>
+        <w:rPr>
+          <w:rFonts w:ascii="Times New Roman" w:hAnsi="Times New Roman" w:cs="Times New Roman"/>
+          <w:sz w:val="24"/>
+          <w:szCs w:val="24"/>
+        </w:rPr>
+      </w:pPr>
+    </w:p>
+    <w:p>
+      <w:pPr>
+        <w:pStyle w:val="NoSpacing"/>
+        <w:rPr>
+          <w:rFonts w:ascii="Times New Roman" w:hAnsi="Times New Roman" w:cs="Times New Roman"/>
+          <w:i/>
+          <w:sz w:val="24"/>
+          <w:szCs w:val="24"/>
+        </w:rPr>
+      </w:pPr>
+      <w:r>
+        <w:rPr>
+          <w:rFonts w:ascii="Times New Roman" w:hAnsi="Times New Roman" w:cs="Times New Roman"/>
+          <w:i/>
+          <w:sz w:val="24"/>
+          <w:szCs w:val="24"/>
+        </w:rPr>
+        <w:t>D</w:t>
+      </w:r>
+      <w:r>
+        <w:rPr>
+          <w:rFonts w:ascii="Times New Roman" w:hAnsi="Times New Roman" w:cs="Times New Roman"/>
+          <w:i/>
+          <w:sz w:val="24"/>
+          <w:szCs w:val="24"/>
+        </w:rPr>
+        <w:t>one</w:t>
+      </w:r>
+    </w:p>
+    <w:p>
+      <w:pPr>
+        <w:pStyle w:val="NoSpacing"/>
+        <w:rPr>
+          <w:rFonts w:ascii="Times New Roman" w:hAnsi="Times New Roman" w:cs="Times New Roman"/>
+          <w:sz w:val="24"/>
+          <w:szCs w:val="24"/>
+        </w:rPr>
+      </w:pPr>
+      <w:r>
+        <w:rPr>
+          <w:rFonts w:ascii="Times New Roman" w:hAnsi="Times New Roman" w:cs="Times New Roman"/>
+          <w:sz w:val="24"/>
+          <w:szCs w:val="24"/>
+        </w:rPr>
+        <w:t xml:space="preserve"> </w:t>
+      </w:r>
+    </w:p>
+    <w:p>
+      <w:pPr>
+        <w:pStyle w:val="NoSpacing"/>
+        <w:rPr>
+          <w:rFonts w:ascii="Times New Roman" w:hAnsi="Times New Roman" w:cs="Times New Roman"/>
+          <w:sz w:val="24"/>
+          <w:szCs w:val="24"/>
+        </w:rPr>
+      </w:pPr>
+      <w:r>
+        <w:rPr>
+          <w:rFonts w:ascii="Times New Roman" w:hAnsi="Times New Roman" w:cs="Times New Roman"/>
+          <w:sz w:val="24"/>
+          <w:szCs w:val="24"/>
+        </w:rPr>
+        <w:t>Line 168: SW- orthophosphate</w:t>
+      </w:r>
+    </w:p>
+    <w:p>
+      <w:pPr>
+        <w:pStyle w:val="NoSpacing"/>
+        <w:rPr>
+          <w:rFonts w:ascii="Times New Roman" w:hAnsi="Times New Roman" w:cs="Times New Roman"/>
+          <w:sz w:val="24"/>
+          <w:szCs w:val="24"/>
+        </w:rPr>
+      </w:pPr>
+    </w:p>
+    <w:p>
+      <w:pPr>
+        <w:pStyle w:val="NoSpacing"/>
+        <w:rPr>
+          <w:rFonts w:ascii="Times New Roman" w:hAnsi="Times New Roman" w:cs="Times New Roman"/>
+          <w:i/>
+          <w:sz w:val="24"/>
+          <w:szCs w:val="24"/>
+        </w:rPr>
+      </w:pPr>
+      <w:r>
+        <w:rPr>
+          <w:rFonts w:ascii="Times New Roman" w:hAnsi="Times New Roman" w:cs="Times New Roman"/>
+          <w:i/>
+          <w:sz w:val="24"/>
+          <w:szCs w:val="24"/>
+        </w:rPr>
+        <w:t>Line removed with revision.</w:t>
+      </w:r>
+    </w:p>
+    <w:p>
+      <w:pPr>
+        <w:pStyle w:val="NoSpacing"/>
+        <w:rPr>
+          <w:rFonts w:ascii="Times New Roman" w:hAnsi="Times New Roman" w:cs="Times New Roman"/>
+          <w:sz w:val="24"/>
+          <w:szCs w:val="24"/>
+        </w:rPr>
+      </w:pPr>
+    </w:p>
+    <w:p>
+      <w:pPr>
+        <w:pStyle w:val="NoSpacing"/>
+        <w:rPr>
+          <w:rFonts w:ascii="Times New Roman" w:hAnsi="Times New Roman" w:cs="Times New Roman"/>
+          <w:sz w:val="24"/>
+          <w:szCs w:val="24"/>
+        </w:rPr>
+      </w:pPr>
+      <w:r>
+        <w:rPr>
+          <w:rFonts w:ascii="Times New Roman" w:hAnsi="Times New Roman" w:cs="Times New Roman"/>
+          <w:sz w:val="24"/>
+          <w:szCs w:val="24"/>
+        </w:rPr>
+        <w:t>Line 172: The document reports that the current stations were established in 2005, and implies there are earlier samples being considered that predates the current stations. Doesn't there need to be some description of them?</w:t>
+      </w:r>
+    </w:p>
+    <w:p>
+      <w:pPr>
+        <w:pStyle w:val="NoSpacing"/>
+        <w:rPr>
+          <w:rFonts w:ascii="Times New Roman" w:hAnsi="Times New Roman" w:cs="Times New Roman"/>
+          <w:sz w:val="24"/>
+          <w:szCs w:val="24"/>
+        </w:rPr>
+      </w:pPr>
+    </w:p>
+    <w:p>
+      <w:pPr>
+        <w:pStyle w:val="NoSpacing"/>
+        <w:rPr>
+          <w:rFonts w:ascii="Times New Roman" w:hAnsi="Times New Roman" w:cs="Times New Roman"/>
+          <w:i/>
+          <w:sz w:val="24"/>
+          <w:szCs w:val="24"/>
+        </w:rPr>
+      </w:pPr>
+      <w:r>
+        <w:rPr>
+          <w:rFonts w:ascii="Times New Roman" w:hAnsi="Times New Roman" w:cs="Times New Roman"/>
+          <w:i/>
+          <w:sz w:val="24"/>
+          <w:szCs w:val="24"/>
+        </w:rPr>
+        <w:t>Water quality stations were established in 2004 and this was reflected in analyses; nutrients were not added until 2005. To clarify,</w:t>
+      </w:r>
+      <w:r>
+        <w:rPr>
+          <w:rFonts w:ascii="Times New Roman" w:hAnsi="Times New Roman" w:cs="Times New Roman"/>
+          <w:i/>
+          <w:sz w:val="24"/>
+          <w:szCs w:val="24"/>
+        </w:rPr>
+        <w:t xml:space="preserve"> we revise:</w:t>
+      </w:r>
+    </w:p>
+    <w:p>
+      <w:pPr>
+        <w:pStyle w:val="NoSpacing"/>
+        <w:rPr>
+          <w:rFonts w:ascii="Times New Roman" w:hAnsi="Times New Roman" w:cs="Times New Roman"/>
+          <w:i/>
+          <w:sz w:val="24"/>
+          <w:szCs w:val="24"/>
+        </w:rPr>
+      </w:pPr>
+    </w:p>
+    <w:p>
+      <w:pPr>
+        <w:pStyle w:val="NoSpacing"/>
+        <w:rPr>
+          <w:rFonts w:ascii="Times New Roman" w:hAnsi="Times New Roman" w:cs="Times New Roman"/>
+          <w:i/>
+          <w:sz w:val="24"/>
+          <w:szCs w:val="24"/>
+        </w:rPr>
+      </w:pPr>
+      <w:bookmarkStart w:id="4" w:name="_Hlk499904520"/>
+      <w:r>
+        <w:rPr>
+          <w:rFonts w:ascii="Times New Roman" w:hAnsi="Times New Roman" w:cs="Times New Roman"/>
+          <w:i/>
+          <w:sz w:val="24"/>
+          <w:szCs w:val="24"/>
+        </w:rPr>
+        <w:t>‘</w:t>
+      </w:r>
+      <w:r>
+        <w:rPr>
+          <w:rFonts w:ascii="Times New Roman" w:hAnsi="Times New Roman" w:cs="Times New Roman"/>
+          <w:i/>
+          <w:sz w:val="24"/>
+          <w:szCs w:val="24"/>
+        </w:rPr>
+        <w:t>Nutrient samples (2005-2015) and water quality parameters (2004-2015) were evaluated using descriptive statistics to interpret changes over time in relation to each event</w:t>
+      </w:r>
       <w:bookmarkEnd w:id="4"/>
       <w:r>
         <w:rPr>
@@ -5911,672 +6740,6 @@
           <w:sz w:val="24"/>
           <w:szCs w:val="24"/>
         </w:rPr>
-        <w:t>Dataloggers were deployed 0.5 m above the bottom before August 2005 and 0.25 m thereafter. Meteorological data were logged…’</w:t>
-      </w:r>
-      <w:r>
-        <w:rPr>
-          <w:rFonts w:ascii="Times New Roman" w:hAnsi="Times New Roman" w:cs="Times New Roman"/>
-          <w:i/>
-          <w:sz w:val="24"/>
-          <w:szCs w:val="24"/>
-        </w:rPr>
-        <w:t xml:space="preserve"> </w:t>
-      </w:r>
-    </w:p>
-    <w:p>
-      <w:pPr>
-        <w:pStyle w:val="NoSpacing"/>
-        <w:rPr>
-          <w:rFonts w:ascii="Times New Roman" w:hAnsi="Times New Roman" w:cs="Times New Roman"/>
-          <w:sz w:val="24"/>
-          <w:szCs w:val="24"/>
-        </w:rPr>
-      </w:pPr>
-    </w:p>
-    <w:p>
-      <w:pPr>
-        <w:pStyle w:val="NoSpacing"/>
-        <w:rPr>
-          <w:rFonts w:ascii="Times New Roman" w:hAnsi="Times New Roman" w:cs="Times New Roman"/>
-          <w:sz w:val="24"/>
-          <w:szCs w:val="24"/>
-        </w:rPr>
-      </w:pPr>
-      <w:r>
-        <w:rPr>
-          <w:rFonts w:ascii="Times New Roman" w:hAnsi="Times New Roman" w:cs="Times New Roman"/>
-          <w:sz w:val="24"/>
-          <w:szCs w:val="24"/>
-        </w:rPr>
-        <w:t>Line 150: SW- (NH/), nitrite+ nitrate (N02-/N03- ),</w:t>
-      </w:r>
-    </w:p>
-    <w:p>
-      <w:pPr>
-        <w:pStyle w:val="NoSpacing"/>
-        <w:rPr>
-          <w:rFonts w:ascii="Times New Roman" w:hAnsi="Times New Roman" w:cs="Times New Roman"/>
-          <w:sz w:val="24"/>
-          <w:szCs w:val="24"/>
-        </w:rPr>
-      </w:pPr>
-    </w:p>
-    <w:p>
-      <w:pPr>
-        <w:pStyle w:val="NoSpacing"/>
-        <w:rPr>
-          <w:rFonts w:ascii="Times New Roman" w:hAnsi="Times New Roman" w:cs="Times New Roman"/>
-          <w:i/>
-          <w:sz w:val="24"/>
-          <w:szCs w:val="24"/>
-        </w:rPr>
-      </w:pPr>
-      <w:r>
-        <w:rPr>
-          <w:rFonts w:ascii="Times New Roman" w:hAnsi="Times New Roman" w:cs="Times New Roman"/>
-          <w:i/>
-          <w:sz w:val="24"/>
-          <w:szCs w:val="24"/>
-        </w:rPr>
-        <w:t>C</w:t>
-      </w:r>
-      <w:r>
-        <w:rPr>
-          <w:rFonts w:ascii="Times New Roman" w:hAnsi="Times New Roman" w:cs="Times New Roman"/>
-          <w:i/>
-          <w:sz w:val="24"/>
-          <w:szCs w:val="24"/>
-        </w:rPr>
-        <w:t>hanged</w:t>
-      </w:r>
-    </w:p>
-    <w:p>
-      <w:pPr>
-        <w:pStyle w:val="NoSpacing"/>
-        <w:rPr>
-          <w:rFonts w:ascii="Times New Roman" w:hAnsi="Times New Roman" w:cs="Times New Roman"/>
-          <w:sz w:val="24"/>
-          <w:szCs w:val="24"/>
-        </w:rPr>
-      </w:pPr>
-      <w:r>
-        <w:rPr>
-          <w:rFonts w:ascii="Times New Roman" w:hAnsi="Times New Roman" w:cs="Times New Roman"/>
-          <w:sz w:val="24"/>
-          <w:szCs w:val="24"/>
-        </w:rPr>
-        <w:br/>
-      </w:r>
-      <w:r>
-        <w:rPr>
-          <w:rFonts w:ascii="Times New Roman" w:hAnsi="Times New Roman" w:cs="Times New Roman"/>
-          <w:sz w:val="24"/>
-          <w:szCs w:val="24"/>
-        </w:rPr>
-        <w:t>Line 150: orthophosphate (P043</w:t>
-      </w:r>
-      <w:proofErr w:type="gramStart"/>
-      <w:r>
-        <w:rPr>
-          <w:rFonts w:ascii="Times New Roman" w:hAnsi="Times New Roman" w:cs="Times New Roman"/>
-          <w:sz w:val="24"/>
-          <w:szCs w:val="24"/>
-        </w:rPr>
-        <w:t>-)...</w:t>
-      </w:r>
-      <w:proofErr w:type="gramEnd"/>
-      <w:r>
-        <w:rPr>
-          <w:rFonts w:ascii="Times New Roman" w:hAnsi="Times New Roman" w:cs="Times New Roman"/>
-          <w:sz w:val="24"/>
-          <w:szCs w:val="24"/>
-        </w:rPr>
-        <w:t xml:space="preserve"> Now that this is established as what was measured, from hereafter, be consistent using either one of these terms, but mostly use the P0 43-.  Change the occurrences that use other terms that are intended to mean the same thing (e.g., phosphorus and phosphate).</w:t>
-      </w:r>
-    </w:p>
-    <w:p>
-      <w:pPr>
-        <w:pStyle w:val="NoSpacing"/>
-        <w:rPr>
-          <w:rFonts w:ascii="Times New Roman" w:hAnsi="Times New Roman" w:cs="Times New Roman"/>
-          <w:sz w:val="24"/>
-          <w:szCs w:val="24"/>
-        </w:rPr>
-      </w:pPr>
-    </w:p>
-    <w:p>
-      <w:pPr>
-        <w:pStyle w:val="NoSpacing"/>
-        <w:rPr>
-          <w:rFonts w:ascii="Times New Roman" w:hAnsi="Times New Roman" w:cs="Times New Roman"/>
-          <w:i/>
-          <w:sz w:val="24"/>
-          <w:szCs w:val="24"/>
-        </w:rPr>
-      </w:pPr>
-      <w:r>
-        <w:rPr>
-          <w:rFonts w:ascii="Times New Roman" w:hAnsi="Times New Roman" w:cs="Times New Roman"/>
-          <w:i/>
-          <w:sz w:val="24"/>
-          <w:szCs w:val="24"/>
-        </w:rPr>
-        <w:t>We have edited all occurrences for consistency.</w:t>
-      </w:r>
-    </w:p>
-    <w:p>
-      <w:pPr>
-        <w:pStyle w:val="NoSpacing"/>
-        <w:rPr>
-          <w:rFonts w:ascii="Times New Roman" w:hAnsi="Times New Roman" w:cs="Times New Roman"/>
-          <w:sz w:val="24"/>
-          <w:szCs w:val="24"/>
-        </w:rPr>
-      </w:pPr>
-    </w:p>
-    <w:p>
-      <w:pPr>
-        <w:pStyle w:val="NoSpacing"/>
-        <w:rPr>
-          <w:rFonts w:ascii="Times New Roman" w:hAnsi="Times New Roman" w:cs="Times New Roman"/>
-          <w:sz w:val="24"/>
-          <w:szCs w:val="24"/>
-        </w:rPr>
-      </w:pPr>
-      <w:r>
-        <w:rPr>
-          <w:rFonts w:ascii="Times New Roman" w:hAnsi="Times New Roman" w:cs="Times New Roman"/>
-          <w:sz w:val="24"/>
-          <w:szCs w:val="24"/>
-        </w:rPr>
-        <w:t xml:space="preserve">Line 158: Define "left-censored observations" </w:t>
-      </w:r>
-    </w:p>
-    <w:p>
-      <w:pPr>
-        <w:pStyle w:val="NoSpacing"/>
-        <w:rPr>
-          <w:rFonts w:ascii="Times New Roman" w:hAnsi="Times New Roman" w:cs="Times New Roman"/>
-          <w:sz w:val="24"/>
-          <w:szCs w:val="24"/>
-        </w:rPr>
-      </w:pPr>
-    </w:p>
-    <w:p>
-      <w:pPr>
-        <w:pStyle w:val="NoSpacing"/>
-        <w:rPr>
-          <w:rFonts w:ascii="Times New Roman" w:hAnsi="Times New Roman" w:cs="Times New Roman"/>
-          <w:i/>
-          <w:sz w:val="24"/>
-          <w:szCs w:val="24"/>
-        </w:rPr>
-      </w:pPr>
-      <w:r>
-        <w:rPr>
-          <w:rFonts w:ascii="Times New Roman" w:hAnsi="Times New Roman" w:cs="Times New Roman"/>
-          <w:i/>
-          <w:sz w:val="24"/>
-          <w:szCs w:val="24"/>
-        </w:rPr>
-        <w:t>A</w:t>
-      </w:r>
-      <w:r>
-        <w:rPr>
-          <w:rFonts w:ascii="Times New Roman" w:hAnsi="Times New Roman" w:cs="Times New Roman"/>
-          <w:i/>
-          <w:sz w:val="24"/>
-          <w:szCs w:val="24"/>
-        </w:rPr>
-        <w:t>dded (below detection limit) after “left-</w:t>
-      </w:r>
-      <w:r>
-        <w:rPr>
-          <w:rFonts w:ascii="Times New Roman" w:hAnsi="Times New Roman" w:cs="Times New Roman"/>
-          <w:i/>
-          <w:sz w:val="24"/>
-          <w:szCs w:val="24"/>
-        </w:rPr>
-        <w:t>c</w:t>
-      </w:r>
-      <w:r>
-        <w:rPr>
-          <w:rFonts w:ascii="Times New Roman" w:hAnsi="Times New Roman" w:cs="Times New Roman"/>
-          <w:i/>
-          <w:sz w:val="24"/>
-          <w:szCs w:val="24"/>
-        </w:rPr>
-        <w:t>ensored”</w:t>
-      </w:r>
-    </w:p>
-    <w:p>
-      <w:pPr>
-        <w:pStyle w:val="NoSpacing"/>
-        <w:rPr>
-          <w:rFonts w:ascii="Times New Roman" w:hAnsi="Times New Roman" w:cs="Times New Roman"/>
-          <w:sz w:val="24"/>
-          <w:szCs w:val="24"/>
-        </w:rPr>
-      </w:pPr>
-    </w:p>
-    <w:p>
-      <w:pPr>
-        <w:pStyle w:val="NoSpacing"/>
-        <w:rPr>
-          <w:rFonts w:ascii="Times New Roman" w:hAnsi="Times New Roman" w:cs="Times New Roman"/>
-          <w:sz w:val="24"/>
-          <w:szCs w:val="24"/>
-        </w:rPr>
-      </w:pPr>
-      <w:r>
-        <w:rPr>
-          <w:rFonts w:ascii="Times New Roman" w:hAnsi="Times New Roman" w:cs="Times New Roman"/>
-          <w:sz w:val="24"/>
-          <w:szCs w:val="24"/>
-        </w:rPr>
-        <w:t>Line 160: SW</w:t>
-      </w:r>
-      <w:r>
-        <w:rPr>
-          <w:rFonts w:ascii="Times New Roman" w:hAnsi="Times New Roman" w:cs="Times New Roman"/>
-          <w:sz w:val="24"/>
-          <w:szCs w:val="24"/>
-        </w:rPr>
-        <w:t xml:space="preserve"> </w:t>
-      </w:r>
-      <w:r>
-        <w:rPr>
-          <w:rFonts w:ascii="Times New Roman" w:hAnsi="Times New Roman" w:cs="Times New Roman"/>
-          <w:strike/>
-          <w:sz w:val="24"/>
-          <w:szCs w:val="24"/>
-        </w:rPr>
-        <w:t>phosphate</w:t>
-      </w:r>
-      <w:r>
-        <w:rPr>
-          <w:rFonts w:ascii="Times New Roman" w:hAnsi="Times New Roman" w:cs="Times New Roman"/>
-          <w:sz w:val="24"/>
-          <w:szCs w:val="24"/>
-        </w:rPr>
-        <w:t xml:space="preserve"> </w:t>
-      </w:r>
-      <w:r>
-        <w:rPr>
-          <w:rFonts w:ascii="Times New Roman" w:hAnsi="Times New Roman" w:cs="Times New Roman"/>
-          <w:sz w:val="24"/>
-          <w:szCs w:val="24"/>
-        </w:rPr>
-        <w:t>P043</w:t>
-      </w:r>
-    </w:p>
-    <w:p>
-      <w:pPr>
-        <w:pStyle w:val="NoSpacing"/>
-        <w:rPr>
-          <w:rFonts w:ascii="Times New Roman" w:hAnsi="Times New Roman" w:cs="Times New Roman"/>
-          <w:sz w:val="24"/>
-          <w:szCs w:val="24"/>
-        </w:rPr>
-      </w:pPr>
-    </w:p>
-    <w:p>
-      <w:pPr>
-        <w:pStyle w:val="NoSpacing"/>
-        <w:rPr>
-          <w:rFonts w:ascii="Times New Roman" w:hAnsi="Times New Roman" w:cs="Times New Roman"/>
-          <w:sz w:val="24"/>
-          <w:szCs w:val="24"/>
-        </w:rPr>
-      </w:pPr>
-      <w:r>
-        <w:rPr>
-          <w:rFonts w:ascii="Times New Roman" w:hAnsi="Times New Roman" w:cs="Times New Roman"/>
-          <w:sz w:val="24"/>
-          <w:szCs w:val="24"/>
-        </w:rPr>
-        <w:t>D</w:t>
-      </w:r>
-      <w:r>
-        <w:rPr>
-          <w:rFonts w:ascii="Times New Roman" w:hAnsi="Times New Roman" w:cs="Times New Roman"/>
-          <w:sz w:val="24"/>
-          <w:szCs w:val="24"/>
-        </w:rPr>
-        <w:t>one</w:t>
-      </w:r>
-    </w:p>
-    <w:p>
-      <w:pPr>
-        <w:pStyle w:val="NoSpacing"/>
-        <w:rPr>
-          <w:rFonts w:ascii="Times New Roman" w:hAnsi="Times New Roman" w:cs="Times New Roman"/>
-          <w:sz w:val="24"/>
-          <w:szCs w:val="24"/>
-        </w:rPr>
-      </w:pPr>
-    </w:p>
-    <w:p>
-      <w:pPr>
-        <w:pStyle w:val="NoSpacing"/>
-        <w:rPr>
-          <w:rFonts w:ascii="Times New Roman" w:hAnsi="Times New Roman" w:cs="Times New Roman"/>
-          <w:sz w:val="24"/>
-          <w:szCs w:val="24"/>
-        </w:rPr>
-      </w:pPr>
-      <w:r>
-        <w:rPr>
-          <w:rFonts w:ascii="Times New Roman" w:hAnsi="Times New Roman" w:cs="Times New Roman"/>
-          <w:sz w:val="24"/>
-          <w:szCs w:val="24"/>
-        </w:rPr>
-        <w:t xml:space="preserve">Line 164: SW- where orthophosphate was higher... </w:t>
-      </w:r>
-    </w:p>
-    <w:p>
-      <w:pPr>
-        <w:pStyle w:val="NoSpacing"/>
-        <w:rPr>
-          <w:rFonts w:ascii="Times New Roman" w:hAnsi="Times New Roman" w:cs="Times New Roman"/>
-          <w:sz w:val="24"/>
-          <w:szCs w:val="24"/>
-        </w:rPr>
-      </w:pPr>
-    </w:p>
-    <w:p>
-      <w:pPr>
-        <w:pStyle w:val="NoSpacing"/>
-        <w:rPr>
-          <w:rFonts w:ascii="Times New Roman" w:hAnsi="Times New Roman" w:cs="Times New Roman"/>
-          <w:i/>
-          <w:sz w:val="24"/>
-          <w:szCs w:val="24"/>
-        </w:rPr>
-      </w:pPr>
-      <w:r>
-        <w:rPr>
-          <w:rFonts w:ascii="Times New Roman" w:hAnsi="Times New Roman" w:cs="Times New Roman"/>
-          <w:i/>
-          <w:sz w:val="24"/>
-          <w:szCs w:val="24"/>
-        </w:rPr>
-        <w:t xml:space="preserve">Changed </w:t>
-      </w:r>
-    </w:p>
-    <w:p>
-      <w:pPr>
-        <w:pStyle w:val="NoSpacing"/>
-        <w:rPr>
-          <w:rFonts w:ascii="Times New Roman" w:hAnsi="Times New Roman" w:cs="Times New Roman"/>
-          <w:sz w:val="24"/>
-          <w:szCs w:val="24"/>
-        </w:rPr>
-      </w:pPr>
-    </w:p>
-    <w:p>
-      <w:pPr>
-        <w:pStyle w:val="NoSpacing"/>
-        <w:rPr>
-          <w:rFonts w:ascii="Times New Roman" w:hAnsi="Times New Roman" w:cs="Times New Roman"/>
-          <w:sz w:val="24"/>
-          <w:szCs w:val="24"/>
-        </w:rPr>
-      </w:pPr>
-      <w:r>
-        <w:rPr>
-          <w:rFonts w:ascii="Times New Roman" w:hAnsi="Times New Roman" w:cs="Times New Roman"/>
-          <w:sz w:val="24"/>
-          <w:szCs w:val="24"/>
-        </w:rPr>
-        <w:t xml:space="preserve">Line 165: SW-were </w:t>
-      </w:r>
-      <w:r>
-        <w:rPr>
-          <w:rFonts w:ascii="Times New Roman" w:hAnsi="Times New Roman" w:cs="Times New Roman"/>
-          <w:sz w:val="24"/>
-          <w:szCs w:val="24"/>
-        </w:rPr>
-        <w:t>also</w:t>
-      </w:r>
-      <w:r>
-        <w:rPr>
-          <w:rFonts w:ascii="Times New Roman" w:hAnsi="Times New Roman" w:cs="Times New Roman"/>
-          <w:sz w:val="24"/>
-          <w:szCs w:val="24"/>
-        </w:rPr>
-        <w:t xml:space="preserve"> identified as the baseline...</w:t>
-      </w:r>
-    </w:p>
-    <w:p>
-      <w:pPr>
-        <w:pStyle w:val="NoSpacing"/>
-        <w:rPr>
-          <w:rFonts w:ascii="Times New Roman" w:hAnsi="Times New Roman" w:cs="Times New Roman"/>
-          <w:sz w:val="24"/>
-          <w:szCs w:val="24"/>
-        </w:rPr>
-      </w:pPr>
-    </w:p>
-    <w:p>
-      <w:pPr>
-        <w:pStyle w:val="NoSpacing"/>
-        <w:rPr>
-          <w:rFonts w:ascii="Times New Roman" w:hAnsi="Times New Roman" w:cs="Times New Roman"/>
-          <w:i/>
-          <w:sz w:val="24"/>
-          <w:szCs w:val="24"/>
-        </w:rPr>
-      </w:pPr>
-      <w:r>
-        <w:rPr>
-          <w:rFonts w:ascii="Times New Roman" w:hAnsi="Times New Roman" w:cs="Times New Roman"/>
-          <w:i/>
-          <w:sz w:val="24"/>
-          <w:szCs w:val="24"/>
-        </w:rPr>
-        <w:t>D</w:t>
-      </w:r>
-      <w:r>
-        <w:rPr>
-          <w:rFonts w:ascii="Times New Roman" w:hAnsi="Times New Roman" w:cs="Times New Roman"/>
-          <w:i/>
-          <w:sz w:val="24"/>
-          <w:szCs w:val="24"/>
-        </w:rPr>
-        <w:t>one</w:t>
-      </w:r>
-    </w:p>
-    <w:p>
-      <w:pPr>
-        <w:pStyle w:val="NoSpacing"/>
-        <w:rPr>
-          <w:rFonts w:ascii="Times New Roman" w:hAnsi="Times New Roman" w:cs="Times New Roman"/>
-          <w:sz w:val="24"/>
-          <w:szCs w:val="24"/>
-        </w:rPr>
-      </w:pPr>
-      <w:r>
-        <w:rPr>
-          <w:rFonts w:ascii="Times New Roman" w:hAnsi="Times New Roman" w:cs="Times New Roman"/>
-          <w:sz w:val="24"/>
-          <w:szCs w:val="24"/>
-        </w:rPr>
-        <w:t xml:space="preserve"> </w:t>
-      </w:r>
-    </w:p>
-    <w:p>
-      <w:pPr>
-        <w:pStyle w:val="NoSpacing"/>
-        <w:rPr>
-          <w:rFonts w:ascii="Times New Roman" w:hAnsi="Times New Roman" w:cs="Times New Roman"/>
-          <w:sz w:val="24"/>
-          <w:szCs w:val="24"/>
-        </w:rPr>
-      </w:pPr>
-      <w:r>
-        <w:rPr>
-          <w:rFonts w:ascii="Times New Roman" w:hAnsi="Times New Roman" w:cs="Times New Roman"/>
-          <w:sz w:val="24"/>
-          <w:szCs w:val="24"/>
-        </w:rPr>
-        <w:t>Line 168: SW- orthophosphate</w:t>
-      </w:r>
-    </w:p>
-    <w:p>
-      <w:pPr>
-        <w:pStyle w:val="NoSpacing"/>
-        <w:rPr>
-          <w:rFonts w:ascii="Times New Roman" w:hAnsi="Times New Roman" w:cs="Times New Roman"/>
-          <w:sz w:val="24"/>
-          <w:szCs w:val="24"/>
-        </w:rPr>
-      </w:pPr>
-    </w:p>
-    <w:p>
-      <w:pPr>
-        <w:pStyle w:val="NoSpacing"/>
-        <w:rPr>
-          <w:rFonts w:ascii="Times New Roman" w:hAnsi="Times New Roman" w:cs="Times New Roman"/>
-          <w:i/>
-          <w:sz w:val="24"/>
-          <w:szCs w:val="24"/>
-        </w:rPr>
-      </w:pPr>
-      <w:r>
-        <w:rPr>
-          <w:rFonts w:ascii="Times New Roman" w:hAnsi="Times New Roman" w:cs="Times New Roman"/>
-          <w:i/>
-          <w:sz w:val="24"/>
-          <w:szCs w:val="24"/>
-        </w:rPr>
-        <w:t>D</w:t>
-      </w:r>
-      <w:r>
-        <w:rPr>
-          <w:rFonts w:ascii="Times New Roman" w:hAnsi="Times New Roman" w:cs="Times New Roman"/>
-          <w:i/>
-          <w:sz w:val="24"/>
-          <w:szCs w:val="24"/>
-        </w:rPr>
-        <w:t>one</w:t>
-      </w:r>
-    </w:p>
-    <w:p>
-      <w:pPr>
-        <w:pStyle w:val="NoSpacing"/>
-        <w:rPr>
-          <w:rFonts w:ascii="Times New Roman" w:hAnsi="Times New Roman" w:cs="Times New Roman"/>
-          <w:sz w:val="24"/>
-          <w:szCs w:val="24"/>
-        </w:rPr>
-      </w:pPr>
-    </w:p>
-    <w:p>
-      <w:pPr>
-        <w:pStyle w:val="NoSpacing"/>
-        <w:rPr>
-          <w:rFonts w:ascii="Times New Roman" w:hAnsi="Times New Roman" w:cs="Times New Roman"/>
-          <w:sz w:val="24"/>
-          <w:szCs w:val="24"/>
-        </w:rPr>
-      </w:pPr>
-      <w:r>
-        <w:rPr>
-          <w:rFonts w:ascii="Times New Roman" w:hAnsi="Times New Roman" w:cs="Times New Roman"/>
-          <w:sz w:val="24"/>
-          <w:szCs w:val="24"/>
-        </w:rPr>
-        <w:t>Line 172: The document reports that the current stations were established in 2005, and implies there are earlier samples being considered that predates the current stations. Doesn't there need to be some description of them?</w:t>
-      </w:r>
-    </w:p>
-    <w:p>
-      <w:pPr>
-        <w:pStyle w:val="NoSpacing"/>
-        <w:rPr>
-          <w:rFonts w:ascii="Times New Roman" w:hAnsi="Times New Roman" w:cs="Times New Roman"/>
-          <w:sz w:val="24"/>
-          <w:szCs w:val="24"/>
-        </w:rPr>
-      </w:pPr>
-    </w:p>
-    <w:p>
-      <w:pPr>
-        <w:pStyle w:val="NoSpacing"/>
-        <w:rPr>
-          <w:rFonts w:ascii="Times New Roman" w:hAnsi="Times New Roman" w:cs="Times New Roman"/>
-          <w:i/>
-          <w:sz w:val="24"/>
-          <w:szCs w:val="24"/>
-        </w:rPr>
-      </w:pPr>
-      <w:r>
-        <w:rPr>
-          <w:rFonts w:ascii="Times New Roman" w:hAnsi="Times New Roman" w:cs="Times New Roman"/>
-          <w:i/>
-          <w:sz w:val="24"/>
-          <w:szCs w:val="24"/>
-        </w:rPr>
-        <w:t>Water quality stations were established in 2004 and this was reflected in analyses; nutrients were not added until 2005. To clarify,</w:t>
-      </w:r>
-      <w:r>
-        <w:rPr>
-          <w:rFonts w:ascii="Times New Roman" w:hAnsi="Times New Roman" w:cs="Times New Roman"/>
-          <w:i/>
-          <w:sz w:val="24"/>
-          <w:szCs w:val="24"/>
-        </w:rPr>
-        <w:t xml:space="preserve"> we revise:</w:t>
-      </w:r>
-    </w:p>
-    <w:p>
-      <w:pPr>
-        <w:pStyle w:val="NoSpacing"/>
-        <w:rPr>
-          <w:rFonts w:ascii="Times New Roman" w:hAnsi="Times New Roman" w:cs="Times New Roman"/>
-          <w:i/>
-          <w:sz w:val="24"/>
-          <w:szCs w:val="24"/>
-        </w:rPr>
-      </w:pPr>
-    </w:p>
-    <w:p>
-      <w:pPr>
-        <w:pStyle w:val="NoSpacing"/>
-        <w:rPr>
-          <w:rFonts w:ascii="Times New Roman" w:hAnsi="Times New Roman" w:cs="Times New Roman"/>
-          <w:i/>
-          <w:sz w:val="24"/>
-          <w:szCs w:val="24"/>
-        </w:rPr>
-      </w:pPr>
-      <w:bookmarkStart w:id="5" w:name="_Hlk499904520"/>
-      <w:r>
-        <w:rPr>
-          <w:rFonts w:ascii="Times New Roman" w:hAnsi="Times New Roman" w:cs="Times New Roman"/>
-          <w:i/>
-          <w:sz w:val="24"/>
-          <w:szCs w:val="24"/>
-        </w:rPr>
-        <w:t>‘</w:t>
-      </w:r>
-      <w:r>
-        <w:rPr>
-          <w:rFonts w:ascii="Times New Roman" w:hAnsi="Times New Roman" w:cs="Times New Roman"/>
-          <w:i/>
-          <w:sz w:val="24"/>
-          <w:szCs w:val="24"/>
-        </w:rPr>
-        <w:t>Nutrient samples (2005-2015) and water quality parameters (2004-2015) were evaluated using descriptive statistics to interpret changes over time in relation to each event</w:t>
-      </w:r>
-      <w:bookmarkEnd w:id="5"/>
-      <w:r>
-        <w:rPr>
-          <w:rFonts w:ascii="Times New Roman" w:hAnsi="Times New Roman" w:cs="Times New Roman"/>
-          <w:i/>
-          <w:sz w:val="24"/>
-          <w:szCs w:val="24"/>
-        </w:rPr>
         <w:t>…’</w:t>
       </w:r>
     </w:p>
@@ -6605,6 +6768,7 @@
           <w:sz w:val="24"/>
           <w:szCs w:val="24"/>
         </w:rPr>
+        <w:lastRenderedPageBreak/>
         <w:t>Line 182: SW- orthophosphate</w:t>
       </w:r>
     </w:p>
@@ -6635,16 +6799,45 @@
           <w:sz w:val="24"/>
           <w:szCs w:val="24"/>
         </w:rPr>
-        <w:t>D</w:t>
-      </w:r>
-      <w:r>
-        <w:rPr>
-          <w:rFonts w:ascii="Times New Roman" w:hAnsi="Times New Roman" w:cs="Times New Roman"/>
-          <w:i/>
-          <w:sz w:val="24"/>
-          <w:szCs w:val="24"/>
-        </w:rPr>
-        <w:t>one</w:t>
+        <w:t xml:space="preserve">Changed to </w:t>
+      </w:r>
+      <w:r>
+        <w:rPr>
+          <w:rFonts w:ascii="Times New Roman" w:hAnsi="Times New Roman"/>
+          <w:i/>
+          <w:sz w:val="24"/>
+          <w:szCs w:val="24"/>
+        </w:rPr>
+        <w:t>PO</w:t>
+      </w:r>
+      <w:r>
+        <w:rPr>
+          <w:rFonts w:ascii="Times New Roman" w:hAnsi="Times New Roman"/>
+          <w:i/>
+          <w:sz w:val="24"/>
+          <w:szCs w:val="24"/>
+          <w:vertAlign w:val="subscript"/>
+        </w:rPr>
+        <w:t>4</w:t>
+      </w:r>
+      <w:r>
+        <w:rPr>
+          <w:rFonts w:ascii="Times New Roman" w:hAnsi="Times New Roman"/>
+          <w:i/>
+          <w:sz w:val="24"/>
+          <w:szCs w:val="24"/>
+          <w:vertAlign w:val="superscript"/>
+        </w:rPr>
+        <w:t>3-</w:t>
+      </w:r>
+      <w:r>
+        <w:rPr>
+          <w:rFonts w:ascii="Times New Roman" w:hAnsi="Times New Roman"/>
+          <w:i/>
+          <w:sz w:val="24"/>
+          <w:szCs w:val="24"/>
+        </w:rPr>
+        <w:t>.</w:t>
       </w:r>
     </w:p>
     <w:p>
@@ -6786,7 +6979,7 @@
         </w:rPr>
         <w:t>–</w:t>
       </w:r>
-      <w:bookmarkStart w:id="6" w:name="_Hlk500938175"/>
+      <w:bookmarkStart w:id="5" w:name="_Hlk500938175"/>
       <w:r>
         <w:rPr>
           <w:rFonts w:ascii="Times New Roman" w:hAnsi="Times New Roman" w:cs="Times New Roman"/>
@@ -7010,7 +7203,7 @@
         <w:t>espite some reoccurring spikes, turbidity quickly declined over the next several days, after which it usually remained&lt; 20 NTU. Like salinity, it seemed to be unaffected by the breach (Figure 3).</w:t>
       </w:r>
     </w:p>
-    <w:bookmarkEnd w:id="6"/>
+    <w:bookmarkEnd w:id="5"/>
     <w:p>
       <w:pPr>
         <w:pStyle w:val="NoSpacing"/>
@@ -7432,8 +7625,45 @@
           <w:sz w:val="24"/>
           <w:szCs w:val="24"/>
         </w:rPr>
-        <w:lastRenderedPageBreak/>
-        <w:t xml:space="preserve">‘Only one nutrient observation was available prior to the rain event, which measured orthophosphate below detection.’ </w:t>
+        <w:t xml:space="preserve">‘Only one nutrient observation was available prior to the rain event, which measured </w:t>
+      </w:r>
+      <w:r>
+        <w:rPr>
+          <w:rFonts w:ascii="Times New Roman" w:hAnsi="Times New Roman"/>
+          <w:i/>
+          <w:sz w:val="24"/>
+          <w:szCs w:val="24"/>
+        </w:rPr>
+        <w:t>PO</w:t>
+      </w:r>
+      <w:r>
+        <w:rPr>
+          <w:rFonts w:ascii="Times New Roman" w:hAnsi="Times New Roman"/>
+          <w:i/>
+          <w:sz w:val="24"/>
+          <w:szCs w:val="24"/>
+          <w:vertAlign w:val="subscript"/>
+        </w:rPr>
+        <w:t>4</w:t>
+      </w:r>
+      <w:r>
+        <w:rPr>
+          <w:rFonts w:ascii="Times New Roman" w:hAnsi="Times New Roman"/>
+          <w:i/>
+          <w:sz w:val="24"/>
+          <w:szCs w:val="24"/>
+          <w:vertAlign w:val="superscript"/>
+        </w:rPr>
+        <w:t>3-</w:t>
+      </w:r>
+      <w:r>
+        <w:rPr>
+          <w:rFonts w:ascii="Times New Roman" w:hAnsi="Times New Roman" w:cs="Times New Roman"/>
+          <w:i/>
+          <w:sz w:val="24"/>
+          <w:szCs w:val="24"/>
+        </w:rPr>
+        <w:t xml:space="preserve"> below detection.’ </w:t>
       </w:r>
     </w:p>
     <w:p>
@@ -7549,7 +7779,64 @@
           <w:sz w:val="24"/>
           <w:szCs w:val="24"/>
         </w:rPr>
-        <w:t xml:space="preserve"> dramatic pH changes did not occur until April 14th when high concentrations of orthophosphate were also observed.’  </w:t>
+        <w:t xml:space="preserve"> dramatic pH changes did not occur until April 14th when high concentrations of </w:t>
+      </w:r>
+      <w:r>
+        <w:rPr>
+          <w:rFonts w:ascii="Times New Roman" w:hAnsi="Times New Roman"/>
+          <w:i/>
+          <w:sz w:val="24"/>
+          <w:szCs w:val="24"/>
+        </w:rPr>
+        <w:t>PO</w:t>
+      </w:r>
+      <w:r>
+        <w:rPr>
+          <w:rFonts w:ascii="Times New Roman" w:hAnsi="Times New Roman"/>
+          <w:i/>
+          <w:sz w:val="24"/>
+          <w:szCs w:val="24"/>
+          <w:vertAlign w:val="subscript"/>
+        </w:rPr>
+        <w:t>4</w:t>
+      </w:r>
+      <w:r>
+        <w:rPr>
+          <w:rFonts w:ascii="Times New Roman" w:hAnsi="Times New Roman"/>
+          <w:i/>
+          <w:sz w:val="24"/>
+          <w:szCs w:val="24"/>
+          <w:vertAlign w:val="superscript"/>
+        </w:rPr>
+        <w:t>3</w:t>
+      </w:r>
+      <w:r>
+        <w:rPr>
+          <w:rFonts w:ascii="Times New Roman" w:hAnsi="Times New Roman"/>
+          <w:i/>
+          <w:sz w:val="24"/>
+          <w:szCs w:val="24"/>
+          <w:vertAlign w:val="superscript"/>
+        </w:rPr>
+        <w:t>-</w:t>
+      </w:r>
+      <w:r>
+        <w:rPr>
+          <w:rFonts w:ascii="Times New Roman" w:hAnsi="Times New Roman"/>
+          <w:i/>
+          <w:sz w:val="24"/>
+          <w:szCs w:val="24"/>
+        </w:rPr>
+        <w:t xml:space="preserve"> </w:t>
+      </w:r>
+      <w:r>
+        <w:rPr>
+          <w:rFonts w:ascii="Times New Roman" w:hAnsi="Times New Roman" w:cs="Times New Roman"/>
+          <w:i/>
+          <w:sz w:val="24"/>
+          <w:szCs w:val="24"/>
+        </w:rPr>
+        <w:t xml:space="preserve">were also observed.’  </w:t>
       </w:r>
     </w:p>
     <w:p>
@@ -8114,7 +8401,45 @@
           <w:sz w:val="24"/>
           <w:szCs w:val="24"/>
         </w:rPr>
-        <w:t>The reduction of orthophosphate concentrations to levels near or below detection limit during the non-impact years suggests background concentrations prior to the first event were at similarly low levels.’</w:t>
+        <w:t xml:space="preserve">The reduction of </w:t>
+      </w:r>
+      <w:r>
+        <w:rPr>
+          <w:rFonts w:ascii="Times New Roman" w:hAnsi="Times New Roman"/>
+          <w:i/>
+          <w:sz w:val="24"/>
+          <w:szCs w:val="24"/>
+        </w:rPr>
+        <w:t>PO</w:t>
+      </w:r>
+      <w:r>
+        <w:rPr>
+          <w:rFonts w:ascii="Times New Roman" w:hAnsi="Times New Roman"/>
+          <w:i/>
+          <w:sz w:val="24"/>
+          <w:szCs w:val="24"/>
+          <w:vertAlign w:val="subscript"/>
+        </w:rPr>
+        <w:t>4</w:t>
+      </w:r>
+      <w:r>
+        <w:rPr>
+          <w:rFonts w:ascii="Times New Roman" w:hAnsi="Times New Roman"/>
+          <w:i/>
+          <w:sz w:val="24"/>
+          <w:szCs w:val="24"/>
+          <w:vertAlign w:val="superscript"/>
+        </w:rPr>
+        <w:t>3-</w:t>
+      </w:r>
+      <w:r>
+        <w:rPr>
+          <w:rFonts w:ascii="Times New Roman" w:hAnsi="Times New Roman"/>
+          <w:i/>
+          <w:sz w:val="24"/>
+          <w:szCs w:val="24"/>
+        </w:rPr>
+        <w:t xml:space="preserve"> concentrations to levels near or below detection limit during the non-impact years suggests background concentrations prior to the first event were at similarly low levels.’</w:t>
       </w:r>
     </w:p>
     <w:p>
@@ -8235,6 +8560,7 @@
           <w:sz w:val="24"/>
           <w:szCs w:val="24"/>
         </w:rPr>
+        <w:lastRenderedPageBreak/>
         <w:t>Line 246: SW- rain and approximately 1.5m of storm surge at BL was produced...</w:t>
       </w:r>
     </w:p>
@@ -8295,7 +8621,7 @@
         </w:rPr>
         <w:t xml:space="preserve">Line 249: SW- </w:t>
       </w:r>
-      <w:bookmarkStart w:id="7" w:name="_Hlk500944129"/>
+      <w:bookmarkStart w:id="6" w:name="_Hlk500944129"/>
       <w:r>
         <w:rPr>
           <w:rFonts w:ascii="Times New Roman" w:hAnsi="Times New Roman" w:cs="Times New Roman"/>
@@ -8354,206 +8680,487 @@
         </w:rPr>
         <w:t>. Like pH, one month after the initial storm surge, salinity also had nearly fully recovered. Also like pH and salinity, turbidity rapidly decreased after the storm (&lt; 10 NTU), but unlike them, it quickly returned to pre-storm conditions a day after the surge.</w:t>
       </w:r>
+      <w:bookmarkEnd w:id="6"/>
+    </w:p>
+    <w:p>
+      <w:pPr>
+        <w:rPr>
+          <w:rFonts w:ascii="Times New Roman" w:hAnsi="Times New Roman" w:cs="Times New Roman"/>
+          <w:i/>
+          <w:sz w:val="24"/>
+          <w:szCs w:val="24"/>
+        </w:rPr>
+      </w:pPr>
+      <w:r>
+        <w:rPr>
+          <w:rFonts w:ascii="Times New Roman" w:hAnsi="Times New Roman" w:cs="Times New Roman"/>
+          <w:i/>
+          <w:sz w:val="24"/>
+          <w:szCs w:val="24"/>
+        </w:rPr>
+        <w:t xml:space="preserve">The paragraph was revised. </w:t>
+      </w:r>
+    </w:p>
+    <w:p>
+      <w:pPr>
+        <w:pStyle w:val="NoSpacing"/>
+        <w:rPr>
+          <w:rFonts w:ascii="Times New Roman" w:hAnsi="Times New Roman" w:cs="Times New Roman"/>
+          <w:sz w:val="24"/>
+          <w:szCs w:val="24"/>
+        </w:rPr>
+      </w:pPr>
+      <w:r>
+        <w:rPr>
+          <w:rFonts w:ascii="Times New Roman" w:hAnsi="Times New Roman" w:cs="Times New Roman"/>
+          <w:sz w:val="24"/>
+          <w:szCs w:val="24"/>
+        </w:rPr>
+        <w:t xml:space="preserve">Line 350: SW </w:t>
+      </w:r>
+      <w:r>
+        <w:rPr>
+          <w:rFonts w:ascii="Times New Roman" w:hAnsi="Times New Roman" w:cs="Times New Roman"/>
+          <w:sz w:val="24"/>
+          <w:szCs w:val="24"/>
+        </w:rPr>
+        <w:t>–</w:t>
+      </w:r>
+      <w:r>
+        <w:rPr>
+          <w:rFonts w:ascii="Times New Roman" w:hAnsi="Times New Roman" w:cs="Times New Roman"/>
+          <w:sz w:val="24"/>
+          <w:szCs w:val="24"/>
+        </w:rPr>
+        <w:t xml:space="preserve"> </w:t>
+      </w:r>
+      <w:r>
+        <w:rPr>
+          <w:rFonts w:ascii="Times New Roman" w:hAnsi="Times New Roman" w:cs="Times New Roman"/>
+          <w:strike/>
+          <w:sz w:val="24"/>
+          <w:szCs w:val="24"/>
+        </w:rPr>
+        <w:t>inorganic</w:t>
+      </w:r>
+    </w:p>
+    <w:p>
+      <w:pPr>
+        <w:pStyle w:val="NoSpacing"/>
+        <w:rPr>
+          <w:rFonts w:ascii="Times New Roman" w:hAnsi="Times New Roman" w:cs="Times New Roman"/>
+          <w:sz w:val="24"/>
+          <w:szCs w:val="24"/>
+        </w:rPr>
+      </w:pPr>
+    </w:p>
+    <w:p>
+      <w:pPr>
+        <w:pStyle w:val="NoSpacing"/>
+        <w:rPr>
+          <w:rFonts w:ascii="Times New Roman" w:hAnsi="Times New Roman" w:cs="Times New Roman"/>
+          <w:i/>
+          <w:sz w:val="24"/>
+          <w:szCs w:val="24"/>
+        </w:rPr>
+      </w:pPr>
+      <w:r>
+        <w:rPr>
+          <w:rFonts w:ascii="Times New Roman" w:hAnsi="Times New Roman" w:cs="Times New Roman"/>
+          <w:i/>
+          <w:sz w:val="24"/>
+          <w:szCs w:val="24"/>
+        </w:rPr>
+        <w:t>Removed.</w:t>
+      </w:r>
+    </w:p>
+    <w:p>
+      <w:pPr>
+        <w:pStyle w:val="NoSpacing"/>
+        <w:rPr>
+          <w:rFonts w:ascii="Times New Roman" w:hAnsi="Times New Roman" w:cs="Times New Roman"/>
+        </w:rPr>
+      </w:pPr>
+    </w:p>
+    <w:p>
+      <w:pPr>
+        <w:pStyle w:val="NoSpacing"/>
+        <w:rPr>
+          <w:rFonts w:ascii="Times New Roman" w:hAnsi="Times New Roman" w:cs="Times New Roman"/>
+          <w:sz w:val="24"/>
+          <w:szCs w:val="24"/>
+        </w:rPr>
+      </w:pPr>
+      <w:r>
+        <w:rPr>
+          <w:rFonts w:ascii="Times New Roman" w:hAnsi="Times New Roman" w:cs="Times New Roman"/>
+          <w:sz w:val="24"/>
+          <w:szCs w:val="24"/>
+        </w:rPr>
+        <w:t xml:space="preserve">Line 260: </w:t>
+      </w:r>
+      <w:proofErr w:type="spellStart"/>
+      <w:r>
+        <w:rPr>
+          <w:rFonts w:ascii="Times New Roman" w:hAnsi="Times New Roman" w:cs="Times New Roman"/>
+          <w:sz w:val="24"/>
+          <w:szCs w:val="24"/>
+        </w:rPr>
+        <w:t>sw</w:t>
+      </w:r>
+      <w:proofErr w:type="spellEnd"/>
+      <w:r>
+        <w:rPr>
+          <w:rFonts w:ascii="Times New Roman" w:hAnsi="Times New Roman" w:cs="Times New Roman"/>
+          <w:sz w:val="24"/>
+          <w:szCs w:val="24"/>
+        </w:rPr>
+        <w:t xml:space="preserve">-At BL during this same </w:t>
+      </w:r>
+      <w:proofErr w:type="gramStart"/>
+      <w:r>
+        <w:rPr>
+          <w:rFonts w:ascii="Times New Roman" w:hAnsi="Times New Roman" w:cs="Times New Roman"/>
+          <w:sz w:val="24"/>
+          <w:szCs w:val="24"/>
+        </w:rPr>
+        <w:t>time period</w:t>
+      </w:r>
+      <w:proofErr w:type="gramEnd"/>
+      <w:r>
+        <w:rPr>
+          <w:rFonts w:ascii="Times New Roman" w:hAnsi="Times New Roman" w:cs="Times New Roman"/>
+          <w:sz w:val="24"/>
+          <w:szCs w:val="24"/>
+        </w:rPr>
+        <w:t>, average daily pH also was increasing, reaching 9.6 on March 2nd, concomitant with an elevated, albeit declining salinity condition typical of</w:t>
+      </w:r>
+      <w:r>
+        <w:rPr>
+          <w:rFonts w:ascii="Times New Roman" w:hAnsi="Times New Roman" w:cs="Times New Roman"/>
+          <w:sz w:val="24"/>
+          <w:szCs w:val="24"/>
+        </w:rPr>
+        <w:t xml:space="preserve"> </w:t>
+      </w:r>
+      <w:r>
+        <w:rPr>
+          <w:rFonts w:ascii="Times New Roman" w:hAnsi="Times New Roman" w:cs="Times New Roman"/>
+          <w:sz w:val="24"/>
+          <w:szCs w:val="24"/>
+        </w:rPr>
+        <w:t>late winter (Figure 2).</w:t>
+      </w:r>
+    </w:p>
+    <w:p>
+      <w:pPr>
+        <w:pStyle w:val="NoSpacing"/>
+        <w:rPr>
+          <w:rFonts w:ascii="Times New Roman" w:hAnsi="Times New Roman" w:cs="Times New Roman"/>
+          <w:sz w:val="24"/>
+          <w:szCs w:val="24"/>
+        </w:rPr>
+      </w:pPr>
+    </w:p>
+    <w:p>
+      <w:pPr>
+        <w:spacing w:before="34" w:after="0" w:line="271" w:lineRule="auto"/>
+        <w:ind w:right="473"/>
+        <w:rPr>
+          <w:rFonts w:ascii="Times New Roman" w:eastAsia="Calibri" w:hAnsi="Times New Roman" w:cs="Times New Roman"/>
+          <w:i/>
+          <w:sz w:val="24"/>
+          <w:szCs w:val="24"/>
+        </w:rPr>
+      </w:pPr>
+      <w:bookmarkStart w:id="7" w:name="_Hlk500335646"/>
+      <w:r>
+        <w:rPr>
+          <w:rFonts w:ascii="Times New Roman" w:eastAsia="Calibri" w:hAnsi="Times New Roman" w:cs="Times New Roman"/>
+          <w:i/>
+          <w:sz w:val="24"/>
+          <w:szCs w:val="24"/>
+        </w:rPr>
+        <w:t>This was changed to</w:t>
+      </w:r>
+      <w:r>
+        <w:rPr>
+          <w:rFonts w:ascii="Times New Roman" w:eastAsia="Calibri" w:hAnsi="Times New Roman" w:cs="Times New Roman"/>
+          <w:i/>
+          <w:sz w:val="24"/>
+          <w:szCs w:val="24"/>
+        </w:rPr>
+        <w:t>: ‘</w:t>
+      </w:r>
+      <w:bookmarkStart w:id="8" w:name="_Hlk501528813"/>
+      <w:r>
+        <w:rPr>
+          <w:rFonts w:ascii="Times New Roman" w:eastAsia="Calibri" w:hAnsi="Times New Roman" w:cs="Times New Roman"/>
+          <w:i/>
+          <w:sz w:val="24"/>
+          <w:szCs w:val="24"/>
+        </w:rPr>
+        <w:t xml:space="preserve">At BL during this </w:t>
+      </w:r>
+      <w:proofErr w:type="gramStart"/>
+      <w:r>
+        <w:rPr>
+          <w:rFonts w:ascii="Times New Roman" w:eastAsia="Calibri" w:hAnsi="Times New Roman" w:cs="Times New Roman"/>
+          <w:i/>
+          <w:sz w:val="24"/>
+          <w:szCs w:val="24"/>
+        </w:rPr>
+        <w:t>time period</w:t>
+      </w:r>
+      <w:proofErr w:type="gramEnd"/>
+      <w:r>
+        <w:rPr>
+          <w:rFonts w:ascii="Times New Roman" w:eastAsia="Calibri" w:hAnsi="Times New Roman" w:cs="Times New Roman"/>
+          <w:i/>
+          <w:sz w:val="24"/>
+          <w:szCs w:val="24"/>
+        </w:rPr>
+        <w:t>, pH was also high, with peaks of 9.5 on February 16</w:t>
+      </w:r>
+      <w:r>
+        <w:rPr>
+          <w:rFonts w:ascii="Times New Roman" w:eastAsia="Calibri" w:hAnsi="Times New Roman" w:cs="Times New Roman"/>
+          <w:i/>
+          <w:sz w:val="24"/>
+          <w:szCs w:val="24"/>
+          <w:vertAlign w:val="superscript"/>
+        </w:rPr>
+        <w:t>th</w:t>
+      </w:r>
+      <w:r>
+        <w:rPr>
+          <w:rFonts w:ascii="Times New Roman" w:eastAsia="Calibri" w:hAnsi="Times New Roman" w:cs="Times New Roman"/>
+          <w:i/>
+          <w:sz w:val="24"/>
+          <w:szCs w:val="24"/>
+        </w:rPr>
+        <w:t xml:space="preserve"> and 9.6 on March 2</w:t>
+      </w:r>
+      <w:r>
+        <w:rPr>
+          <w:rFonts w:ascii="Times New Roman" w:eastAsia="Calibri" w:hAnsi="Times New Roman" w:cs="Times New Roman"/>
+          <w:i/>
+          <w:sz w:val="24"/>
+          <w:szCs w:val="24"/>
+          <w:vertAlign w:val="superscript"/>
+        </w:rPr>
+        <w:t>nd</w:t>
+      </w:r>
       <w:bookmarkEnd w:id="7"/>
-    </w:p>
-    <w:p>
-      <w:pPr>
-        <w:rPr>
-          <w:rFonts w:ascii="Times New Roman" w:hAnsi="Times New Roman" w:cs="Times New Roman"/>
-          <w:i/>
-          <w:sz w:val="24"/>
-          <w:szCs w:val="24"/>
-        </w:rPr>
-      </w:pPr>
-      <w:r>
-        <w:rPr>
-          <w:rFonts w:ascii="Times New Roman" w:hAnsi="Times New Roman" w:cs="Times New Roman"/>
-          <w:i/>
-          <w:sz w:val="24"/>
-          <w:szCs w:val="24"/>
-        </w:rPr>
-        <w:t xml:space="preserve">The paragraph was revised. </w:t>
-      </w:r>
-    </w:p>
-    <w:p>
-      <w:pPr>
-        <w:pStyle w:val="NoSpacing"/>
-        <w:rPr>
-          <w:rFonts w:ascii="Times New Roman" w:hAnsi="Times New Roman" w:cs="Times New Roman"/>
-          <w:sz w:val="24"/>
-          <w:szCs w:val="24"/>
-        </w:rPr>
-      </w:pPr>
-      <w:r>
-        <w:rPr>
-          <w:rFonts w:ascii="Times New Roman" w:hAnsi="Times New Roman" w:cs="Times New Roman"/>
-          <w:sz w:val="24"/>
-          <w:szCs w:val="24"/>
-        </w:rPr>
-        <w:t xml:space="preserve">Line 350: SW </w:t>
-      </w:r>
-      <w:r>
-        <w:rPr>
-          <w:rFonts w:ascii="Times New Roman" w:hAnsi="Times New Roman" w:cs="Times New Roman"/>
-          <w:sz w:val="24"/>
-          <w:szCs w:val="24"/>
-        </w:rPr>
-        <w:t>–</w:t>
-      </w:r>
-      <w:r>
-        <w:rPr>
-          <w:rFonts w:ascii="Times New Roman" w:hAnsi="Times New Roman" w:cs="Times New Roman"/>
-          <w:sz w:val="24"/>
-          <w:szCs w:val="24"/>
+      <w:bookmarkEnd w:id="8"/>
+      <w:r>
+        <w:rPr>
+          <w:rFonts w:ascii="Times New Roman" w:eastAsia="Calibri" w:hAnsi="Times New Roman" w:cs="Times New Roman"/>
+          <w:i/>
+          <w:sz w:val="24"/>
+          <w:szCs w:val="24"/>
+        </w:rPr>
+        <w:t>.’</w:t>
+      </w:r>
+    </w:p>
+    <w:p>
+      <w:pPr>
+        <w:spacing w:before="34" w:after="0" w:line="271" w:lineRule="auto"/>
+        <w:ind w:right="473"/>
+        <w:rPr>
+          <w:rFonts w:ascii="Times New Roman" w:eastAsia="Calibri" w:hAnsi="Times New Roman" w:cs="Times New Roman"/>
+          <w:i/>
+          <w:sz w:val="24"/>
+          <w:szCs w:val="24"/>
+        </w:rPr>
+      </w:pPr>
+    </w:p>
+    <w:p>
+      <w:pPr>
+        <w:spacing w:before="34" w:after="0" w:line="271" w:lineRule="auto"/>
+        <w:ind w:right="473"/>
+        <w:rPr>
+          <w:rFonts w:ascii="Times New Roman" w:eastAsia="Times New Roman" w:hAnsi="Times New Roman" w:cs="Times New Roman"/>
+          <w:i/>
+          <w:sz w:val="23"/>
+          <w:szCs w:val="23"/>
+        </w:rPr>
+      </w:pPr>
+      <w:r>
+        <w:rPr>
+          <w:rFonts w:ascii="Times New Roman" w:eastAsia="Times New Roman" w:hAnsi="Times New Roman" w:cs="Times New Roman"/>
+          <w:i/>
+          <w:sz w:val="23"/>
+          <w:szCs w:val="23"/>
+        </w:rPr>
+        <w:t>We did not</w:t>
+      </w:r>
+      <w:r>
+        <w:rPr>
+          <w:rFonts w:ascii="Times New Roman" w:eastAsia="Times New Roman" w:hAnsi="Times New Roman" w:cs="Times New Roman"/>
+          <w:i/>
+          <w:sz w:val="23"/>
+          <w:szCs w:val="23"/>
+        </w:rPr>
+        <w:t xml:space="preserve"> use the phrase “average daily” because this is referring to 15-minute values. </w:t>
+      </w:r>
+      <w:r>
+        <w:rPr>
+          <w:rFonts w:ascii="Times New Roman" w:eastAsia="Times New Roman" w:hAnsi="Times New Roman" w:cs="Times New Roman"/>
+          <w:i/>
+          <w:sz w:val="23"/>
+          <w:szCs w:val="23"/>
+        </w:rPr>
+        <w:t>S</w:t>
+      </w:r>
+      <w:r>
+        <w:rPr>
+          <w:rFonts w:ascii="Times New Roman" w:eastAsia="Times New Roman" w:hAnsi="Times New Roman" w:cs="Times New Roman"/>
+          <w:i/>
+          <w:sz w:val="23"/>
+          <w:szCs w:val="23"/>
+        </w:rPr>
+        <w:t>alinity</w:t>
+      </w:r>
+      <w:r>
+        <w:rPr>
+          <w:rFonts w:ascii="Times New Roman" w:eastAsia="Times New Roman" w:hAnsi="Times New Roman" w:cs="Times New Roman"/>
+          <w:i/>
+          <w:sz w:val="23"/>
+          <w:szCs w:val="23"/>
+        </w:rPr>
+        <w:t xml:space="preserve"> was not mentioned</w:t>
+      </w:r>
+      <w:r>
+        <w:rPr>
+          <w:rFonts w:ascii="Times New Roman" w:eastAsia="Times New Roman" w:hAnsi="Times New Roman" w:cs="Times New Roman"/>
+          <w:i/>
+          <w:sz w:val="23"/>
+          <w:szCs w:val="23"/>
+        </w:rPr>
+        <w:t xml:space="preserve"> either because </w:t>
+      </w:r>
+      <w:r>
+        <w:rPr>
+          <w:rFonts w:ascii="Times New Roman" w:eastAsia="Times New Roman" w:hAnsi="Times New Roman" w:cs="Times New Roman"/>
+          <w:i/>
+          <w:sz w:val="23"/>
+          <w:szCs w:val="23"/>
+        </w:rPr>
+        <w:t>it was</w:t>
+      </w:r>
+      <w:r>
+        <w:rPr>
+          <w:rFonts w:ascii="Times New Roman" w:eastAsia="Times New Roman" w:hAnsi="Times New Roman" w:cs="Times New Roman"/>
+          <w:i/>
+          <w:sz w:val="23"/>
+          <w:szCs w:val="23"/>
         </w:rPr>
         <w:t xml:space="preserve"> </w:t>
       </w:r>
-      <w:r>
-        <w:rPr>
-          <w:rFonts w:ascii="Times New Roman" w:hAnsi="Times New Roman" w:cs="Times New Roman"/>
-          <w:strike/>
-          <w:sz w:val="24"/>
-          <w:szCs w:val="24"/>
-        </w:rPr>
-        <w:t>inorganic</w:t>
-      </w:r>
-    </w:p>
-    <w:p>
-      <w:pPr>
-        <w:pStyle w:val="NoSpacing"/>
-        <w:rPr>
-          <w:rFonts w:ascii="Times New Roman" w:hAnsi="Times New Roman" w:cs="Times New Roman"/>
-          <w:sz w:val="24"/>
-          <w:szCs w:val="24"/>
-        </w:rPr>
-      </w:pPr>
-    </w:p>
-    <w:p>
-      <w:pPr>
-        <w:pStyle w:val="NoSpacing"/>
-        <w:rPr>
-          <w:rFonts w:ascii="Times New Roman" w:hAnsi="Times New Roman" w:cs="Times New Roman"/>
-          <w:i/>
-          <w:sz w:val="24"/>
-          <w:szCs w:val="24"/>
-        </w:rPr>
-      </w:pPr>
-      <w:r>
-        <w:rPr>
-          <w:rFonts w:ascii="Times New Roman" w:hAnsi="Times New Roman" w:cs="Times New Roman"/>
-          <w:i/>
-          <w:sz w:val="24"/>
-          <w:szCs w:val="24"/>
-        </w:rPr>
-        <w:t>Removed.</w:t>
-      </w:r>
-    </w:p>
-    <w:p>
-      <w:pPr>
-        <w:pStyle w:val="NoSpacing"/>
-        <w:rPr>
-          <w:rFonts w:ascii="Times New Roman" w:hAnsi="Times New Roman" w:cs="Times New Roman"/>
-        </w:rPr>
-      </w:pPr>
-    </w:p>
-    <w:p>
-      <w:pPr>
-        <w:pStyle w:val="NoSpacing"/>
-        <w:rPr>
-          <w:rFonts w:ascii="Times New Roman" w:hAnsi="Times New Roman" w:cs="Times New Roman"/>
-          <w:sz w:val="24"/>
-          <w:szCs w:val="24"/>
-        </w:rPr>
-      </w:pPr>
-      <w:r>
-        <w:rPr>
-          <w:rFonts w:ascii="Times New Roman" w:hAnsi="Times New Roman" w:cs="Times New Roman"/>
-          <w:sz w:val="24"/>
-          <w:szCs w:val="24"/>
-        </w:rPr>
-        <w:t xml:space="preserve">Line 260: </w:t>
+      <w:proofErr w:type="gramStart"/>
+      <w:r>
+        <w:rPr>
+          <w:rFonts w:ascii="Times New Roman" w:eastAsia="Times New Roman" w:hAnsi="Times New Roman" w:cs="Times New Roman"/>
+          <w:i/>
+          <w:sz w:val="23"/>
+          <w:szCs w:val="23"/>
+        </w:rPr>
+        <w:t>actually</w:t>
+      </w:r>
+      <w:r>
+        <w:rPr>
+          <w:rFonts w:ascii="Times New Roman" w:eastAsia="Times New Roman" w:hAnsi="Times New Roman" w:cs="Times New Roman"/>
+          <w:i/>
+          <w:sz w:val="23"/>
+          <w:szCs w:val="23"/>
+        </w:rPr>
+        <w:t xml:space="preserve"> lower</w:t>
+      </w:r>
+      <w:proofErr w:type="gramEnd"/>
+      <w:r>
+        <w:rPr>
+          <w:rFonts w:ascii="Times New Roman" w:eastAsia="Times New Roman" w:hAnsi="Times New Roman" w:cs="Times New Roman"/>
+          <w:i/>
+          <w:sz w:val="23"/>
+          <w:szCs w:val="23"/>
+        </w:rPr>
+        <w:t xml:space="preserve"> </w:t>
+      </w:r>
+      <w:r>
+        <w:rPr>
+          <w:rFonts w:ascii="Times New Roman" w:eastAsia="Times New Roman" w:hAnsi="Times New Roman" w:cs="Times New Roman"/>
+          <w:i/>
+          <w:sz w:val="23"/>
+          <w:szCs w:val="23"/>
+        </w:rPr>
+        <w:t>at that March 2</w:t>
+      </w:r>
+      <w:r>
+        <w:rPr>
+          <w:rFonts w:ascii="Times New Roman" w:eastAsia="Times New Roman" w:hAnsi="Times New Roman" w:cs="Times New Roman"/>
+          <w:i/>
+          <w:sz w:val="23"/>
+          <w:szCs w:val="23"/>
+          <w:vertAlign w:val="superscript"/>
+        </w:rPr>
+        <w:t>nd</w:t>
+      </w:r>
+      <w:r>
+        <w:rPr>
+          <w:rFonts w:ascii="Times New Roman" w:eastAsia="Times New Roman" w:hAnsi="Times New Roman" w:cs="Times New Roman"/>
+          <w:i/>
+          <w:sz w:val="23"/>
+          <w:szCs w:val="23"/>
+        </w:rPr>
+        <w:t xml:space="preserve"> peak</w:t>
+      </w:r>
+      <w:r>
+        <w:rPr>
+          <w:rFonts w:ascii="Times New Roman" w:eastAsia="Times New Roman" w:hAnsi="Times New Roman" w:cs="Times New Roman"/>
+          <w:i/>
+          <w:sz w:val="23"/>
+          <w:szCs w:val="23"/>
+        </w:rPr>
+        <w:t xml:space="preserve"> (</w:t>
+      </w:r>
+      <w:r>
+        <w:rPr>
+          <w:rFonts w:ascii="Times New Roman" w:eastAsia="Times New Roman" w:hAnsi="Times New Roman" w:cs="Times New Roman"/>
+          <w:i/>
+          <w:sz w:val="23"/>
+          <w:szCs w:val="23"/>
+        </w:rPr>
+        <w:t xml:space="preserve">8 </w:t>
       </w:r>
       <w:proofErr w:type="spellStart"/>
       <w:r>
         <w:rPr>
-          <w:rFonts w:ascii="Times New Roman" w:hAnsi="Times New Roman" w:cs="Times New Roman"/>
-          <w:sz w:val="24"/>
-          <w:szCs w:val="24"/>
-        </w:rPr>
-        <w:t>sw</w:t>
+          <w:rFonts w:ascii="Times New Roman" w:eastAsia="Times New Roman" w:hAnsi="Times New Roman" w:cs="Times New Roman"/>
+          <w:i/>
+          <w:sz w:val="23"/>
+          <w:szCs w:val="23"/>
+        </w:rPr>
+        <w:t>psu</w:t>
       </w:r>
       <w:proofErr w:type="spellEnd"/>
       <w:r>
         <w:rPr>
-          <w:rFonts w:ascii="Times New Roman" w:hAnsi="Times New Roman" w:cs="Times New Roman"/>
-          <w:sz w:val="24"/>
-          <w:szCs w:val="24"/>
-        </w:rPr>
-        <w:t xml:space="preserve">-At BL during this same </w:t>
-      </w:r>
-      <w:proofErr w:type="gramStart"/>
-      <w:r>
-        <w:rPr>
-          <w:rFonts w:ascii="Times New Roman" w:hAnsi="Times New Roman" w:cs="Times New Roman"/>
-          <w:sz w:val="24"/>
-          <w:szCs w:val="24"/>
-        </w:rPr>
-        <w:t>time period</w:t>
-      </w:r>
-      <w:proofErr w:type="gramEnd"/>
-      <w:r>
-        <w:rPr>
-          <w:rFonts w:ascii="Times New Roman" w:hAnsi="Times New Roman" w:cs="Times New Roman"/>
-          <w:sz w:val="24"/>
-          <w:szCs w:val="24"/>
-        </w:rPr>
-        <w:t>, average daily pH also was increasing, reaching 9.6 on March 2nd, concomitant with an elevated, albeit declining salinity condition typical of</w:t>
-      </w:r>
-      <w:r>
-        <w:rPr>
-          <w:rFonts w:ascii="Times New Roman" w:hAnsi="Times New Roman" w:cs="Times New Roman"/>
-          <w:sz w:val="24"/>
-          <w:szCs w:val="24"/>
-        </w:rPr>
-        <w:t xml:space="preserve"> </w:t>
-      </w:r>
-      <w:r>
-        <w:rPr>
-          <w:rFonts w:ascii="Times New Roman" w:hAnsi="Times New Roman" w:cs="Times New Roman"/>
-          <w:sz w:val="24"/>
-          <w:szCs w:val="24"/>
-        </w:rPr>
-        <w:t>late winter (Figure 2).</w:t>
-      </w:r>
-    </w:p>
-    <w:p>
-      <w:pPr>
-        <w:pStyle w:val="NoSpacing"/>
-        <w:rPr>
-          <w:rFonts w:ascii="Times New Roman" w:hAnsi="Times New Roman" w:cs="Times New Roman"/>
-          <w:sz w:val="24"/>
-          <w:szCs w:val="24"/>
-        </w:rPr>
-      </w:pPr>
-    </w:p>
-    <w:p>
-      <w:pPr>
-        <w:pStyle w:val="NoSpacing"/>
-        <w:rPr>
-          <w:rFonts w:ascii="Times New Roman" w:hAnsi="Times New Roman" w:cs="Times New Roman"/>
-          <w:i/>
-          <w:sz w:val="24"/>
-          <w:szCs w:val="24"/>
-        </w:rPr>
-      </w:pPr>
-      <w:r>
-        <w:rPr>
-          <w:rFonts w:ascii="Times New Roman" w:hAnsi="Times New Roman" w:cs="Times New Roman"/>
-          <w:i/>
-          <w:sz w:val="24"/>
-          <w:szCs w:val="24"/>
-        </w:rPr>
-        <w:t>Added.</w:t>
+          <w:rFonts w:ascii="Times New Roman" w:eastAsia="Times New Roman" w:hAnsi="Times New Roman" w:cs="Times New Roman"/>
+          <w:i/>
+          <w:sz w:val="23"/>
+          <w:szCs w:val="23"/>
+        </w:rPr>
+        <w:t>)</w:t>
+      </w:r>
+      <w:r>
+        <w:rPr>
+          <w:rFonts w:ascii="Times New Roman" w:eastAsia="Times New Roman" w:hAnsi="Times New Roman" w:cs="Times New Roman"/>
+          <w:i/>
+          <w:sz w:val="23"/>
+          <w:szCs w:val="23"/>
+        </w:rPr>
+        <w:t xml:space="preserve">. </w:t>
       </w:r>
     </w:p>
     <w:p>
@@ -8819,7 +9426,7 @@
         </w:rPr>
         <w:t xml:space="preserve">Line 267: </w:t>
       </w:r>
-      <w:bookmarkStart w:id="8" w:name="_Hlk501019039"/>
+      <w:bookmarkStart w:id="9" w:name="_Hlk501019039"/>
       <w:r>
         <w:rPr>
           <w:rFonts w:ascii="Times New Roman" w:hAnsi="Times New Roman" w:cs="Times New Roman"/>
@@ -8828,7 +9435,7 @@
         </w:rPr>
         <w:t xml:space="preserve">New Paragraph? SW- </w:t>
       </w:r>
-      <w:bookmarkStart w:id="9" w:name="_Hlk501019255"/>
+      <w:bookmarkStart w:id="10" w:name="_Hlk501019255"/>
       <w:r>
         <w:rPr>
           <w:rFonts w:ascii="Times New Roman" w:hAnsi="Times New Roman" w:cs="Times New Roman"/>
@@ -8954,7 +9561,7 @@
         </w:rPr>
         <w:t>endall tests (Table 3), was a decrease</w:t>
       </w:r>
-      <w:bookmarkEnd w:id="9"/>
+      <w:bookmarkEnd w:id="10"/>
       <w:proofErr w:type="gramStart"/>
       <w:r>
         <w:rPr>
@@ -8973,7 +9580,7 @@
         </w:rPr>
         <w:t xml:space="preserve">135% at BN. </w:t>
       </w:r>
-      <w:bookmarkStart w:id="10" w:name="_Hlk501019395"/>
+      <w:bookmarkStart w:id="11" w:name="_Hlk501019395"/>
       <w:r>
         <w:rPr>
           <w:rFonts w:ascii="Times New Roman" w:hAnsi="Times New Roman" w:cs="Times New Roman"/>
@@ -9046,538 +9653,719 @@
           <w:sz w:val="24"/>
           <w:szCs w:val="24"/>
         </w:rPr>
-        <w:t>2013 and 2014 being very wet years compared to 2006 and 2007 after the first event (Figure 2).</w:t>
-      </w:r>
-      <w:bookmarkEnd w:id="10"/>
-    </w:p>
-    <w:p>
-      <w:pPr>
-        <w:pStyle w:val="NoSpacing"/>
-        <w:rPr>
-          <w:rFonts w:ascii="Times New Roman" w:hAnsi="Times New Roman" w:cs="Times New Roman"/>
-          <w:sz w:val="24"/>
-          <w:szCs w:val="24"/>
-        </w:rPr>
-      </w:pPr>
-    </w:p>
-    <w:p>
-      <w:pPr>
-        <w:pStyle w:val="NoSpacing"/>
-        <w:rPr>
-          <w:rFonts w:ascii="Times New Roman" w:hAnsi="Times New Roman" w:cs="Times New Roman"/>
-          <w:i/>
-          <w:sz w:val="24"/>
-          <w:szCs w:val="24"/>
-        </w:rPr>
-      </w:pPr>
-      <w:r>
-        <w:rPr>
-          <w:rFonts w:ascii="Times New Roman" w:hAnsi="Times New Roman" w:cs="Times New Roman"/>
-          <w:i/>
-          <w:sz w:val="24"/>
-          <w:szCs w:val="24"/>
-        </w:rPr>
-        <w:t xml:space="preserve">New paragraph was </w:t>
+        <w:t xml:space="preserve">2013 and 2014 being very wet years compared to 2006 and </w:t>
+      </w:r>
+      <w:r>
+        <w:rPr>
+          <w:rFonts w:ascii="Times New Roman" w:hAnsi="Times New Roman" w:cs="Times New Roman"/>
+          <w:sz w:val="24"/>
+          <w:szCs w:val="24"/>
+        </w:rPr>
+        <w:lastRenderedPageBreak/>
+        <w:t>2007 after the first event (Figure 2).</w:t>
+      </w:r>
+      <w:bookmarkEnd w:id="11"/>
+    </w:p>
+    <w:p>
+      <w:pPr>
+        <w:pStyle w:val="NoSpacing"/>
+        <w:rPr>
+          <w:rFonts w:ascii="Times New Roman" w:hAnsi="Times New Roman" w:cs="Times New Roman"/>
+          <w:sz w:val="24"/>
+          <w:szCs w:val="24"/>
+        </w:rPr>
+      </w:pPr>
+    </w:p>
+    <w:p>
+      <w:pPr>
+        <w:pStyle w:val="NoSpacing"/>
+        <w:rPr>
+          <w:rFonts w:ascii="Times New Roman" w:hAnsi="Times New Roman" w:cs="Times New Roman"/>
+          <w:i/>
+          <w:sz w:val="24"/>
+          <w:szCs w:val="24"/>
+        </w:rPr>
+      </w:pPr>
+      <w:r>
+        <w:rPr>
+          <w:rFonts w:ascii="Times New Roman" w:hAnsi="Times New Roman" w:cs="Times New Roman"/>
+          <w:i/>
+          <w:sz w:val="24"/>
+          <w:szCs w:val="24"/>
+        </w:rPr>
+        <w:t>We did not include the last two sentences of this suggestion for two reasons.  The initial orthophosphate value was</w:t>
+      </w:r>
+      <w:r>
+        <w:rPr>
+          <w:rFonts w:ascii="Times New Roman" w:hAnsi="Times New Roman" w:cs="Times New Roman"/>
+          <w:i/>
+          <w:sz w:val="24"/>
+          <w:szCs w:val="24"/>
+        </w:rPr>
+        <w:t xml:space="preserve"> sampled </w:t>
+      </w:r>
+      <w:r>
+        <w:rPr>
+          <w:rFonts w:ascii="Times New Roman" w:hAnsi="Times New Roman" w:cs="Times New Roman"/>
+          <w:i/>
+          <w:sz w:val="24"/>
+          <w:szCs w:val="24"/>
+        </w:rPr>
+        <w:t xml:space="preserve">more </w:t>
+      </w:r>
+      <w:r>
+        <w:rPr>
+          <w:rFonts w:ascii="Times New Roman" w:hAnsi="Times New Roman" w:cs="Times New Roman"/>
+          <w:i/>
+          <w:sz w:val="24"/>
+          <w:szCs w:val="24"/>
+        </w:rPr>
+        <w:t>days</w:t>
+      </w:r>
+      <w:r>
+        <w:rPr>
+          <w:rFonts w:ascii="Times New Roman" w:hAnsi="Times New Roman" w:cs="Times New Roman"/>
+          <w:i/>
+          <w:sz w:val="24"/>
+          <w:szCs w:val="24"/>
+        </w:rPr>
+        <w:t xml:space="preserve"> after the second event </w:t>
+      </w:r>
+      <w:r>
+        <w:rPr>
+          <w:rFonts w:ascii="Times New Roman" w:hAnsi="Times New Roman" w:cs="Times New Roman"/>
+          <w:i/>
+          <w:sz w:val="24"/>
+          <w:szCs w:val="24"/>
+        </w:rPr>
+        <w:t>relative to the</w:t>
+      </w:r>
+      <w:r>
+        <w:rPr>
+          <w:rFonts w:ascii="Times New Roman" w:hAnsi="Times New Roman" w:cs="Times New Roman"/>
+          <w:i/>
+          <w:sz w:val="24"/>
+          <w:szCs w:val="24"/>
+        </w:rPr>
+        <w:t xml:space="preserve"> initial value for the</w:t>
+      </w:r>
+      <w:r>
+        <w:rPr>
+          <w:rFonts w:ascii="Times New Roman" w:hAnsi="Times New Roman" w:cs="Times New Roman"/>
+          <w:i/>
+          <w:sz w:val="24"/>
+          <w:szCs w:val="24"/>
+        </w:rPr>
+        <w:t xml:space="preserve"> first </w:t>
+      </w:r>
+      <w:r>
+        <w:rPr>
+          <w:rFonts w:ascii="Times New Roman" w:hAnsi="Times New Roman" w:cs="Times New Roman"/>
+          <w:i/>
+          <w:sz w:val="24"/>
+          <w:szCs w:val="24"/>
+        </w:rPr>
+        <w:t xml:space="preserve">event </w:t>
+      </w:r>
+      <w:r>
+        <w:rPr>
+          <w:rFonts w:ascii="Times New Roman" w:hAnsi="Times New Roman" w:cs="Times New Roman"/>
+          <w:i/>
+          <w:sz w:val="24"/>
+          <w:szCs w:val="24"/>
+        </w:rPr>
+        <w:t xml:space="preserve">and it is not valid to compare </w:t>
+      </w:r>
+      <w:r>
+        <w:rPr>
+          <w:rFonts w:ascii="Times New Roman" w:hAnsi="Times New Roman" w:cs="Times New Roman"/>
+          <w:i/>
+          <w:sz w:val="24"/>
+          <w:szCs w:val="24"/>
+        </w:rPr>
+        <w:t>the initial observations between events</w:t>
+      </w:r>
+      <w:r>
+        <w:rPr>
+          <w:rFonts w:ascii="Times New Roman" w:hAnsi="Times New Roman" w:cs="Times New Roman"/>
+          <w:i/>
+          <w:sz w:val="24"/>
+          <w:szCs w:val="24"/>
+        </w:rPr>
+        <w:t>.  Second, we don’t have sufficient evidence of rainfall being a key factor related to recovery for the second event.</w:t>
+      </w:r>
+    </w:p>
+    <w:bookmarkEnd w:id="9"/>
+    <w:p>
+      <w:pPr>
+        <w:pStyle w:val="NoSpacing"/>
+        <w:rPr>
+          <w:rFonts w:ascii="Times New Roman" w:hAnsi="Times New Roman" w:cs="Times New Roman"/>
+          <w:sz w:val="24"/>
+          <w:szCs w:val="24"/>
+        </w:rPr>
+      </w:pPr>
+    </w:p>
+    <w:p>
+      <w:pPr>
+        <w:pStyle w:val="NoSpacing"/>
+        <w:rPr>
+          <w:rFonts w:ascii="Times New Roman" w:hAnsi="Times New Roman" w:cs="Times New Roman"/>
+          <w:sz w:val="24"/>
+          <w:szCs w:val="24"/>
+        </w:rPr>
+      </w:pPr>
+      <w:r>
+        <w:rPr>
+          <w:rFonts w:ascii="Times New Roman" w:hAnsi="Times New Roman" w:cs="Times New Roman"/>
+          <w:sz w:val="24"/>
+          <w:szCs w:val="24"/>
+        </w:rPr>
+        <w:t>Line 271: This 1</w:t>
+      </w:r>
+      <w:r>
+        <w:rPr>
+          <w:rFonts w:ascii="Times New Roman" w:hAnsi="Times New Roman" w:cs="Times New Roman"/>
+          <w:sz w:val="24"/>
+          <w:szCs w:val="24"/>
+          <w:vertAlign w:val="superscript"/>
+        </w:rPr>
+        <w:t>st</w:t>
+      </w:r>
+      <w:r>
+        <w:rPr>
+          <w:rFonts w:ascii="Times New Roman" w:hAnsi="Times New Roman" w:cs="Times New Roman"/>
+          <w:sz w:val="24"/>
+          <w:szCs w:val="24"/>
+        </w:rPr>
+        <w:t xml:space="preserve"> </w:t>
+      </w:r>
+      <w:r>
+        <w:rPr>
+          <w:rFonts w:ascii="Times New Roman" w:hAnsi="Times New Roman" w:cs="Times New Roman"/>
+          <w:sz w:val="24"/>
+          <w:szCs w:val="24"/>
+        </w:rPr>
+        <w:t>and 2</w:t>
+      </w:r>
+      <w:r>
+        <w:rPr>
+          <w:rFonts w:ascii="Times New Roman" w:hAnsi="Times New Roman" w:cs="Times New Roman"/>
+          <w:sz w:val="24"/>
+          <w:szCs w:val="24"/>
+          <w:vertAlign w:val="superscript"/>
+        </w:rPr>
+        <w:t>nd</w:t>
+      </w:r>
+      <w:r>
+        <w:rPr>
+          <w:rFonts w:ascii="Times New Roman" w:hAnsi="Times New Roman" w:cs="Times New Roman"/>
+          <w:sz w:val="24"/>
+          <w:szCs w:val="24"/>
+        </w:rPr>
+        <w:t xml:space="preserve"> sentences of the paragraph needs clarification. Not sure what stats test was performed to claim BN concentrations were greater for the entire period of this evaluation, </w:t>
       </w:r>
       <w:proofErr w:type="gramStart"/>
       <w:r>
         <w:rPr>
           <w:rFonts w:ascii="Times New Roman" w:hAnsi="Times New Roman" w:cs="Times New Roman"/>
-          <w:i/>
-          <w:sz w:val="24"/>
-          <w:szCs w:val="24"/>
-        </w:rPr>
-        <w:t>added</w:t>
+          <w:sz w:val="24"/>
+          <w:szCs w:val="24"/>
+        </w:rPr>
+        <w:t>and also</w:t>
       </w:r>
       <w:proofErr w:type="gramEnd"/>
       <w:r>
         <w:rPr>
           <w:rFonts w:ascii="Times New Roman" w:hAnsi="Times New Roman" w:cs="Times New Roman"/>
-          <w:i/>
-          <w:sz w:val="24"/>
-          <w:szCs w:val="24"/>
-        </w:rPr>
-        <w:t xml:space="preserve"> and the text was modified.</w:t>
-      </w:r>
-    </w:p>
-    <w:bookmarkEnd w:id="8"/>
-    <w:p>
-      <w:pPr>
-        <w:pStyle w:val="NoSpacing"/>
-        <w:rPr>
-          <w:rFonts w:ascii="Times New Roman" w:hAnsi="Times New Roman" w:cs="Times New Roman"/>
-          <w:sz w:val="24"/>
-          <w:szCs w:val="24"/>
-        </w:rPr>
-      </w:pPr>
-    </w:p>
-    <w:p>
-      <w:pPr>
-        <w:pStyle w:val="NoSpacing"/>
-        <w:rPr>
-          <w:rFonts w:ascii="Times New Roman" w:hAnsi="Times New Roman" w:cs="Times New Roman"/>
-          <w:sz w:val="24"/>
-          <w:szCs w:val="24"/>
-        </w:rPr>
-      </w:pPr>
-      <w:r>
-        <w:rPr>
-          <w:rFonts w:ascii="Times New Roman" w:hAnsi="Times New Roman" w:cs="Times New Roman"/>
-          <w:sz w:val="24"/>
-          <w:szCs w:val="24"/>
-        </w:rPr>
-        <w:t>Line 271: This 1</w:t>
-      </w:r>
-      <w:r>
-        <w:rPr>
-          <w:rFonts w:ascii="Times New Roman" w:hAnsi="Times New Roman" w:cs="Times New Roman"/>
+          <w:sz w:val="24"/>
+          <w:szCs w:val="24"/>
+        </w:rPr>
+        <w:t xml:space="preserve"> enabled hierarchical ordering of others. Just looking at Figure 6A is not enough.</w:t>
+      </w:r>
+    </w:p>
+    <w:p>
+      <w:pPr>
+        <w:pStyle w:val="NoSpacing"/>
+        <w:rPr>
+          <w:rFonts w:ascii="Times New Roman" w:hAnsi="Times New Roman" w:cs="Times New Roman"/>
+          <w:sz w:val="24"/>
+          <w:szCs w:val="24"/>
+        </w:rPr>
+      </w:pPr>
+    </w:p>
+    <w:p>
+      <w:pPr>
+        <w:pStyle w:val="NoSpacing"/>
+        <w:rPr>
+          <w:rFonts w:ascii="Times New Roman" w:hAnsi="Times New Roman" w:cs="Times New Roman"/>
+          <w:i/>
+          <w:sz w:val="24"/>
+          <w:szCs w:val="24"/>
+        </w:rPr>
+      </w:pPr>
+      <w:r>
+        <w:rPr>
+          <w:rFonts w:ascii="Times New Roman" w:hAnsi="Times New Roman" w:cs="Times New Roman"/>
+          <w:i/>
+          <w:sz w:val="24"/>
+          <w:szCs w:val="24"/>
+        </w:rPr>
+        <w:t xml:space="preserve">The relative averages/medians can also be verified from Table 1.  A citation to the table was added to the first sentence. </w:t>
+      </w:r>
+    </w:p>
+    <w:p>
+      <w:pPr>
+        <w:pStyle w:val="NoSpacing"/>
+        <w:rPr>
+          <w:rFonts w:ascii="Times New Roman" w:hAnsi="Times New Roman" w:cs="Times New Roman"/>
+          <w:sz w:val="24"/>
+          <w:szCs w:val="24"/>
+        </w:rPr>
+      </w:pPr>
+    </w:p>
+    <w:p>
+      <w:pPr>
+        <w:pStyle w:val="NoSpacing"/>
+        <w:rPr>
+          <w:rFonts w:ascii="Times New Roman" w:hAnsi="Times New Roman" w:cs="Times New Roman"/>
+          <w:sz w:val="24"/>
+          <w:szCs w:val="24"/>
+        </w:rPr>
+      </w:pPr>
+      <w:r>
+        <w:rPr>
+          <w:rFonts w:ascii="Times New Roman" w:hAnsi="Times New Roman" w:cs="Times New Roman"/>
+          <w:sz w:val="24"/>
+          <w:szCs w:val="24"/>
+        </w:rPr>
+        <w:t>Line 274: SW- orthophosphate</w:t>
+      </w:r>
+    </w:p>
+    <w:p>
+      <w:pPr>
+        <w:pStyle w:val="NoSpacing"/>
+        <w:rPr>
+          <w:rFonts w:ascii="Times New Roman" w:hAnsi="Times New Roman" w:cs="Times New Roman"/>
+          <w:sz w:val="24"/>
+          <w:szCs w:val="24"/>
+        </w:rPr>
+      </w:pPr>
+    </w:p>
+    <w:p>
+      <w:pPr>
+        <w:pStyle w:val="NoSpacing"/>
+        <w:rPr>
+          <w:rFonts w:ascii="Times New Roman" w:hAnsi="Times New Roman" w:cs="Times New Roman"/>
+          <w:i/>
+          <w:sz w:val="24"/>
+          <w:szCs w:val="24"/>
+        </w:rPr>
+      </w:pPr>
+      <w:r>
+        <w:rPr>
+          <w:rFonts w:ascii="Times New Roman" w:hAnsi="Times New Roman" w:cs="Times New Roman"/>
+          <w:i/>
+          <w:sz w:val="24"/>
+          <w:szCs w:val="24"/>
+        </w:rPr>
+        <w:t>Changed</w:t>
+      </w:r>
+      <w:r>
+        <w:rPr>
+          <w:rFonts w:ascii="Times New Roman" w:hAnsi="Times New Roman" w:cs="Times New Roman"/>
+          <w:i/>
+          <w:sz w:val="24"/>
+          <w:szCs w:val="24"/>
+        </w:rPr>
+        <w:t xml:space="preserve"> to </w:t>
+      </w:r>
+      <w:r>
+        <w:rPr>
+          <w:rFonts w:ascii="Times New Roman" w:hAnsi="Times New Roman"/>
+          <w:i/>
+          <w:sz w:val="24"/>
+          <w:szCs w:val="24"/>
+        </w:rPr>
+        <w:t>PO</w:t>
+      </w:r>
+      <w:r>
+        <w:rPr>
+          <w:rFonts w:ascii="Times New Roman" w:hAnsi="Times New Roman"/>
+          <w:i/>
+          <w:sz w:val="24"/>
+          <w:szCs w:val="24"/>
+          <w:vertAlign w:val="subscript"/>
+        </w:rPr>
+        <w:t>4</w:t>
+      </w:r>
+      <w:r>
+        <w:rPr>
+          <w:rFonts w:ascii="Times New Roman" w:hAnsi="Times New Roman"/>
+          <w:i/>
           <w:sz w:val="24"/>
           <w:szCs w:val="24"/>
           <w:vertAlign w:val="superscript"/>
         </w:rPr>
-        <w:t>st</w:t>
-      </w:r>
-      <w:r>
-        <w:rPr>
-          <w:rFonts w:ascii="Times New Roman" w:hAnsi="Times New Roman" w:cs="Times New Roman"/>
-          <w:sz w:val="24"/>
-          <w:szCs w:val="24"/>
-        </w:rPr>
-        <w:t xml:space="preserve"> </w:t>
-      </w:r>
-      <w:r>
-        <w:rPr>
-          <w:rFonts w:ascii="Times New Roman" w:hAnsi="Times New Roman" w:cs="Times New Roman"/>
-          <w:sz w:val="24"/>
-          <w:szCs w:val="24"/>
-        </w:rPr>
-        <w:t>and 2</w:t>
-      </w:r>
-      <w:r>
-        <w:rPr>
-          <w:rFonts w:ascii="Times New Roman" w:hAnsi="Times New Roman" w:cs="Times New Roman"/>
+        <w:t>3-</w:t>
+      </w:r>
+      <w:r>
+        <w:rPr>
+          <w:rFonts w:ascii="Times New Roman" w:hAnsi="Times New Roman" w:cs="Times New Roman"/>
+          <w:i/>
+          <w:sz w:val="24"/>
+          <w:szCs w:val="24"/>
+        </w:rPr>
+        <w:t>.</w:t>
+      </w:r>
+    </w:p>
+    <w:p>
+      <w:pPr>
+        <w:pStyle w:val="NoSpacing"/>
+        <w:rPr>
+          <w:rFonts w:ascii="Times New Roman" w:hAnsi="Times New Roman" w:cs="Times New Roman"/>
+          <w:sz w:val="24"/>
+          <w:szCs w:val="24"/>
+        </w:rPr>
+      </w:pPr>
+    </w:p>
+    <w:p>
+      <w:pPr>
+        <w:pStyle w:val="NoSpacing"/>
+        <w:rPr>
+          <w:rFonts w:ascii="Times New Roman" w:hAnsi="Times New Roman" w:cs="Times New Roman"/>
+          <w:sz w:val="24"/>
+          <w:szCs w:val="24"/>
+        </w:rPr>
+      </w:pPr>
+      <w:r>
+        <w:rPr>
+          <w:rFonts w:ascii="Times New Roman" w:hAnsi="Times New Roman" w:cs="Times New Roman"/>
+          <w:sz w:val="24"/>
+          <w:szCs w:val="24"/>
+        </w:rPr>
+        <w:t>Line 275: If omit 1st two sentences of this paragraph (above comment), then include reference to</w:t>
+      </w:r>
+    </w:p>
+    <w:p>
+      <w:pPr>
+        <w:pStyle w:val="NoSpacing"/>
+        <w:rPr>
+          <w:rFonts w:ascii="Times New Roman" w:hAnsi="Times New Roman" w:cs="Times New Roman"/>
+          <w:sz w:val="24"/>
+          <w:szCs w:val="24"/>
+        </w:rPr>
+      </w:pPr>
+      <w:r>
+        <w:rPr>
+          <w:rFonts w:ascii="Times New Roman" w:hAnsi="Times New Roman" w:cs="Times New Roman"/>
+          <w:sz w:val="24"/>
+          <w:szCs w:val="24"/>
+        </w:rPr>
+        <w:t>Figure 6A at end of next sentence...statistical different (Figure 6A).</w:t>
+      </w:r>
+    </w:p>
+    <w:p>
+      <w:pPr>
+        <w:pStyle w:val="NoSpacing"/>
+        <w:rPr>
+          <w:rFonts w:ascii="Times New Roman" w:hAnsi="Times New Roman" w:cs="Times New Roman"/>
+          <w:sz w:val="24"/>
+          <w:szCs w:val="24"/>
+        </w:rPr>
+      </w:pPr>
+    </w:p>
+    <w:p>
+      <w:pPr>
+        <w:pStyle w:val="NoSpacing"/>
+        <w:rPr>
+          <w:rFonts w:ascii="Times New Roman" w:hAnsi="Times New Roman" w:cs="Times New Roman"/>
+          <w:i/>
+          <w:sz w:val="24"/>
+          <w:szCs w:val="24"/>
+        </w:rPr>
+      </w:pPr>
+      <w:r>
+        <w:rPr>
+          <w:rFonts w:ascii="Times New Roman" w:hAnsi="Times New Roman" w:cs="Times New Roman"/>
+          <w:i/>
+          <w:sz w:val="24"/>
+          <w:szCs w:val="24"/>
+        </w:rPr>
+        <w:t xml:space="preserve">See response to above comment. </w:t>
+      </w:r>
+    </w:p>
+    <w:p>
+      <w:pPr>
+        <w:pStyle w:val="NoSpacing"/>
+        <w:rPr>
+          <w:rFonts w:ascii="Times New Roman" w:hAnsi="Times New Roman" w:cs="Times New Roman"/>
+          <w:i/>
+          <w:sz w:val="24"/>
+          <w:szCs w:val="24"/>
+        </w:rPr>
+      </w:pPr>
+    </w:p>
+    <w:p>
+      <w:pPr>
+        <w:pStyle w:val="NoSpacing"/>
+        <w:rPr>
+          <w:rFonts w:ascii="Times New Roman" w:hAnsi="Times New Roman" w:cs="Times New Roman"/>
+          <w:sz w:val="24"/>
+          <w:szCs w:val="24"/>
+        </w:rPr>
+      </w:pPr>
+      <w:r>
+        <w:rPr>
+          <w:rFonts w:ascii="Times New Roman" w:hAnsi="Times New Roman" w:cs="Times New Roman"/>
+          <w:sz w:val="24"/>
+          <w:szCs w:val="24"/>
+        </w:rPr>
+        <w:t>Line 276: SW- orthophosphate</w:t>
+      </w:r>
+    </w:p>
+    <w:p>
+      <w:pPr>
+        <w:pStyle w:val="NoSpacing"/>
+        <w:rPr>
+          <w:rFonts w:ascii="Times New Roman" w:hAnsi="Times New Roman" w:cs="Times New Roman"/>
+          <w:sz w:val="24"/>
+          <w:szCs w:val="24"/>
+        </w:rPr>
+      </w:pPr>
+    </w:p>
+    <w:p>
+      <w:pPr>
+        <w:pStyle w:val="NoSpacing"/>
+        <w:rPr>
+          <w:rFonts w:ascii="Times New Roman" w:hAnsi="Times New Roman" w:cs="Times New Roman"/>
+          <w:i/>
+          <w:sz w:val="24"/>
+          <w:szCs w:val="24"/>
+        </w:rPr>
+      </w:pPr>
+      <w:r>
+        <w:rPr>
+          <w:rFonts w:ascii="Times New Roman" w:hAnsi="Times New Roman" w:cs="Times New Roman"/>
+          <w:i/>
+          <w:sz w:val="24"/>
+          <w:szCs w:val="24"/>
+        </w:rPr>
+        <w:t>Sentence removed with revision.</w:t>
+      </w:r>
+    </w:p>
+    <w:p>
+      <w:pPr>
+        <w:pStyle w:val="NoSpacing"/>
+        <w:rPr>
+          <w:rFonts w:ascii="Times New Roman" w:hAnsi="Times New Roman" w:cs="Times New Roman"/>
+          <w:sz w:val="24"/>
+          <w:szCs w:val="24"/>
+        </w:rPr>
+      </w:pPr>
+    </w:p>
+    <w:p>
+      <w:pPr>
+        <w:pStyle w:val="NoSpacing"/>
+        <w:rPr>
+          <w:rFonts w:ascii="Times New Roman" w:hAnsi="Times New Roman" w:cs="Times New Roman"/>
+          <w:sz w:val="24"/>
+          <w:szCs w:val="24"/>
+        </w:rPr>
+      </w:pPr>
+      <w:r>
+        <w:rPr>
+          <w:rFonts w:ascii="Times New Roman" w:hAnsi="Times New Roman" w:cs="Times New Roman"/>
+          <w:sz w:val="24"/>
+          <w:szCs w:val="24"/>
+        </w:rPr>
+        <w:t>Line 278: SW- periods for BN, BL, and the first event at PC. Comparisons within time periods showed substantial...</w:t>
+      </w:r>
+    </w:p>
+    <w:p>
+      <w:pPr>
+        <w:pStyle w:val="NoSpacing"/>
+        <w:rPr>
+          <w:rFonts w:ascii="Times New Roman" w:hAnsi="Times New Roman" w:cs="Times New Roman"/>
+          <w:sz w:val="24"/>
+          <w:szCs w:val="24"/>
+        </w:rPr>
+      </w:pPr>
+    </w:p>
+    <w:p>
+      <w:pPr>
+        <w:pStyle w:val="NoSpacing"/>
+        <w:rPr>
+          <w:rFonts w:ascii="Times New Roman" w:hAnsi="Times New Roman" w:cs="Times New Roman"/>
+          <w:i/>
+          <w:sz w:val="24"/>
+          <w:szCs w:val="24"/>
+        </w:rPr>
+      </w:pPr>
+      <w:r>
+        <w:rPr>
+          <w:rFonts w:ascii="Times New Roman" w:hAnsi="Times New Roman" w:cs="Times New Roman"/>
+          <w:i/>
+          <w:sz w:val="24"/>
+          <w:szCs w:val="24"/>
+        </w:rPr>
+        <w:t xml:space="preserve">Changed. </w:t>
+      </w:r>
+    </w:p>
+    <w:p>
+      <w:pPr>
+        <w:pStyle w:val="NoSpacing"/>
+        <w:rPr>
+          <w:rFonts w:ascii="Times New Roman" w:hAnsi="Times New Roman" w:cs="Times New Roman"/>
+          <w:sz w:val="24"/>
+          <w:szCs w:val="24"/>
+        </w:rPr>
+      </w:pPr>
+    </w:p>
+    <w:p>
+      <w:pPr>
+        <w:pStyle w:val="NoSpacing"/>
+        <w:rPr>
+          <w:rFonts w:ascii="Times New Roman" w:hAnsi="Times New Roman" w:cs="Times New Roman"/>
+          <w:sz w:val="24"/>
+          <w:szCs w:val="24"/>
+        </w:rPr>
+      </w:pPr>
+      <w:r>
+        <w:rPr>
+          <w:rFonts w:ascii="Times New Roman" w:hAnsi="Times New Roman" w:cs="Times New Roman"/>
+          <w:sz w:val="24"/>
+          <w:szCs w:val="24"/>
+        </w:rPr>
+        <w:t xml:space="preserve">Line 280: SW- </w:t>
+      </w:r>
+      <w:proofErr w:type="gramStart"/>
+      <w:r>
+        <w:rPr>
+          <w:rFonts w:ascii="Times New Roman" w:hAnsi="Times New Roman" w:cs="Times New Roman"/>
+          <w:sz w:val="24"/>
+          <w:szCs w:val="24"/>
+        </w:rPr>
+        <w:t>….</w:t>
+      </w:r>
+      <w:r>
+        <w:rPr>
+          <w:rFonts w:ascii="Times New Roman" w:hAnsi="Times New Roman" w:cs="Times New Roman"/>
+          <w:sz w:val="24"/>
+          <w:szCs w:val="24"/>
+        </w:rPr>
+        <w:t>orthophosphate</w:t>
+      </w:r>
+      <w:proofErr w:type="gramEnd"/>
+      <w:r>
+        <w:rPr>
+          <w:rFonts w:ascii="Times New Roman" w:hAnsi="Times New Roman" w:cs="Times New Roman"/>
+          <w:sz w:val="24"/>
+          <w:szCs w:val="24"/>
+        </w:rPr>
+        <w:t xml:space="preserve"> concentrations (Figure 6</w:t>
+      </w:r>
+      <w:r>
+        <w:rPr>
+          <w:rFonts w:ascii="Times New Roman" w:hAnsi="Times New Roman" w:cs="Times New Roman"/>
+          <w:sz w:val="24"/>
+          <w:szCs w:val="24"/>
+        </w:rPr>
+        <w:t>B</w:t>
+      </w:r>
+      <w:r>
+        <w:rPr>
+          <w:rFonts w:ascii="Times New Roman" w:hAnsi="Times New Roman" w:cs="Times New Roman"/>
+          <w:sz w:val="24"/>
+          <w:szCs w:val="24"/>
+        </w:rPr>
+        <w:t>).  Interestingly, orthophosphate concentrations at BL and BN were</w:t>
+      </w:r>
+      <w:proofErr w:type="gramStart"/>
+      <w:r>
+        <w:rPr>
+          <w:rFonts w:ascii="Times New Roman" w:hAnsi="Times New Roman" w:cs="Times New Roman"/>
+          <w:sz w:val="24"/>
+          <w:szCs w:val="24"/>
+        </w:rPr>
+        <w:t>.....</w:t>
+      </w:r>
+      <w:proofErr w:type="gramEnd"/>
+    </w:p>
+    <w:p>
+      <w:pPr>
+        <w:pStyle w:val="NoSpacing"/>
+        <w:rPr>
+          <w:rFonts w:ascii="Times New Roman" w:hAnsi="Times New Roman" w:cs="Times New Roman"/>
+          <w:sz w:val="24"/>
+          <w:szCs w:val="24"/>
+        </w:rPr>
+      </w:pPr>
+    </w:p>
+    <w:p>
+      <w:pPr>
+        <w:pStyle w:val="NoSpacing"/>
+        <w:rPr>
+          <w:rFonts w:ascii="Times New Roman" w:hAnsi="Times New Roman" w:cs="Times New Roman"/>
+          <w:sz w:val="24"/>
+          <w:szCs w:val="24"/>
+        </w:rPr>
+      </w:pPr>
+      <w:r>
+        <w:rPr>
+          <w:rFonts w:ascii="Times New Roman" w:hAnsi="Times New Roman" w:cs="Times New Roman"/>
+          <w:i/>
+          <w:sz w:val="24"/>
+          <w:szCs w:val="24"/>
+        </w:rPr>
+        <w:t>C</w:t>
+      </w:r>
+      <w:r>
+        <w:rPr>
+          <w:rFonts w:ascii="Times New Roman" w:hAnsi="Times New Roman" w:cs="Times New Roman"/>
+          <w:i/>
+          <w:sz w:val="24"/>
+          <w:szCs w:val="24"/>
+        </w:rPr>
+        <w:t xml:space="preserve">hanged to </w:t>
+      </w:r>
+      <w:r>
+        <w:rPr>
+          <w:rFonts w:ascii="Times New Roman" w:hAnsi="Times New Roman"/>
+          <w:i/>
+          <w:sz w:val="24"/>
+          <w:szCs w:val="24"/>
+        </w:rPr>
+        <w:t>PO</w:t>
+      </w:r>
+      <w:r>
+        <w:rPr>
+          <w:rFonts w:ascii="Times New Roman" w:hAnsi="Times New Roman"/>
+          <w:i/>
+          <w:sz w:val="24"/>
+          <w:szCs w:val="24"/>
+          <w:vertAlign w:val="subscript"/>
+        </w:rPr>
+        <w:t>4</w:t>
+      </w:r>
+      <w:r>
+        <w:rPr>
+          <w:rFonts w:ascii="Times New Roman" w:hAnsi="Times New Roman"/>
+          <w:i/>
           <w:sz w:val="24"/>
           <w:szCs w:val="24"/>
           <w:vertAlign w:val="superscript"/>
         </w:rPr>
-        <w:t>nd</w:t>
-      </w:r>
-      <w:r>
-        <w:rPr>
-          <w:rFonts w:ascii="Times New Roman" w:hAnsi="Times New Roman" w:cs="Times New Roman"/>
-          <w:sz w:val="24"/>
-          <w:szCs w:val="24"/>
-        </w:rPr>
-        <w:t xml:space="preserve"> sentences of the paragraph needs clarification. Not sure what stats test was performed to claim BN concentrations were greater for the entire period of this evaluation, </w:t>
-      </w:r>
-      <w:proofErr w:type="gramStart"/>
-      <w:r>
-        <w:rPr>
-          <w:rFonts w:ascii="Times New Roman" w:hAnsi="Times New Roman" w:cs="Times New Roman"/>
-          <w:sz w:val="24"/>
-          <w:szCs w:val="24"/>
-        </w:rPr>
-        <w:lastRenderedPageBreak/>
-        <w:t>and also</w:t>
-      </w:r>
-      <w:proofErr w:type="gramEnd"/>
-      <w:r>
-        <w:rPr>
-          <w:rFonts w:ascii="Times New Roman" w:hAnsi="Times New Roman" w:cs="Times New Roman"/>
-          <w:sz w:val="24"/>
-          <w:szCs w:val="24"/>
-        </w:rPr>
-        <w:t xml:space="preserve"> enabled hierarchical ordering of others. Just looking at Figure 6A is not enough.</w:t>
-      </w:r>
-    </w:p>
-    <w:p>
-      <w:pPr>
-        <w:pStyle w:val="NoSpacing"/>
-        <w:rPr>
-          <w:rFonts w:ascii="Times New Roman" w:hAnsi="Times New Roman" w:cs="Times New Roman"/>
-          <w:sz w:val="24"/>
-          <w:szCs w:val="24"/>
-        </w:rPr>
-      </w:pPr>
-    </w:p>
-    <w:p>
-      <w:pPr>
-        <w:pStyle w:val="NoSpacing"/>
-        <w:rPr>
-          <w:rFonts w:ascii="Times New Roman" w:hAnsi="Times New Roman" w:cs="Times New Roman"/>
-          <w:i/>
-          <w:sz w:val="24"/>
-          <w:szCs w:val="24"/>
-        </w:rPr>
-      </w:pPr>
-      <w:r>
-        <w:rPr>
-          <w:rFonts w:ascii="Times New Roman" w:hAnsi="Times New Roman" w:cs="Times New Roman"/>
-          <w:i/>
-          <w:sz w:val="24"/>
-          <w:szCs w:val="24"/>
-        </w:rPr>
-        <w:t xml:space="preserve">The relative averages/medians can also be verified from Table 1.  A citation to the table was added to the first sentence. </w:t>
-      </w:r>
-    </w:p>
-    <w:p>
-      <w:pPr>
-        <w:pStyle w:val="NoSpacing"/>
-        <w:rPr>
-          <w:rFonts w:ascii="Times New Roman" w:hAnsi="Times New Roman" w:cs="Times New Roman"/>
-          <w:sz w:val="24"/>
-          <w:szCs w:val="24"/>
-        </w:rPr>
-      </w:pPr>
-    </w:p>
-    <w:p>
-      <w:pPr>
-        <w:pStyle w:val="NoSpacing"/>
-        <w:rPr>
-          <w:rFonts w:ascii="Times New Roman" w:hAnsi="Times New Roman" w:cs="Times New Roman"/>
-          <w:sz w:val="24"/>
-          <w:szCs w:val="24"/>
-        </w:rPr>
-      </w:pPr>
-      <w:r>
-        <w:rPr>
-          <w:rFonts w:ascii="Times New Roman" w:hAnsi="Times New Roman" w:cs="Times New Roman"/>
-          <w:sz w:val="24"/>
-          <w:szCs w:val="24"/>
-        </w:rPr>
-        <w:t>Line 274: SW- orthophosphate</w:t>
-      </w:r>
-    </w:p>
-    <w:p>
-      <w:pPr>
-        <w:pStyle w:val="NoSpacing"/>
-        <w:rPr>
-          <w:rFonts w:ascii="Times New Roman" w:hAnsi="Times New Roman" w:cs="Times New Roman"/>
-          <w:sz w:val="24"/>
-          <w:szCs w:val="24"/>
-        </w:rPr>
-      </w:pPr>
-    </w:p>
-    <w:p>
-      <w:pPr>
-        <w:pStyle w:val="NoSpacing"/>
-        <w:rPr>
-          <w:rFonts w:ascii="Times New Roman" w:hAnsi="Times New Roman" w:cs="Times New Roman"/>
-          <w:i/>
-          <w:sz w:val="24"/>
-          <w:szCs w:val="24"/>
-        </w:rPr>
-      </w:pPr>
-      <w:r>
-        <w:rPr>
-          <w:rFonts w:ascii="Times New Roman" w:hAnsi="Times New Roman" w:cs="Times New Roman"/>
-          <w:i/>
-          <w:sz w:val="24"/>
-          <w:szCs w:val="24"/>
-        </w:rPr>
-        <w:t>Changed.</w:t>
-      </w:r>
-    </w:p>
-    <w:p>
-      <w:pPr>
-        <w:pStyle w:val="NoSpacing"/>
-        <w:rPr>
-          <w:rFonts w:ascii="Times New Roman" w:hAnsi="Times New Roman" w:cs="Times New Roman"/>
-          <w:sz w:val="24"/>
-          <w:szCs w:val="24"/>
-        </w:rPr>
-      </w:pPr>
-    </w:p>
-    <w:p>
-      <w:pPr>
-        <w:pStyle w:val="NoSpacing"/>
-        <w:rPr>
-          <w:rFonts w:ascii="Times New Roman" w:hAnsi="Times New Roman" w:cs="Times New Roman"/>
-          <w:sz w:val="24"/>
-          <w:szCs w:val="24"/>
-        </w:rPr>
-      </w:pPr>
-      <w:r>
-        <w:rPr>
-          <w:rFonts w:ascii="Times New Roman" w:hAnsi="Times New Roman" w:cs="Times New Roman"/>
-          <w:sz w:val="24"/>
-          <w:szCs w:val="24"/>
-        </w:rPr>
-        <w:t>Line 275: If omit 1st two sentences of this paragraph (above comment), then include reference to</w:t>
-      </w:r>
-    </w:p>
-    <w:p>
-      <w:pPr>
-        <w:pStyle w:val="NoSpacing"/>
-        <w:rPr>
-          <w:rFonts w:ascii="Times New Roman" w:hAnsi="Times New Roman" w:cs="Times New Roman"/>
-          <w:sz w:val="24"/>
-          <w:szCs w:val="24"/>
-        </w:rPr>
-      </w:pPr>
-      <w:r>
-        <w:rPr>
-          <w:rFonts w:ascii="Times New Roman" w:hAnsi="Times New Roman" w:cs="Times New Roman"/>
-          <w:sz w:val="24"/>
-          <w:szCs w:val="24"/>
-        </w:rPr>
-        <w:t>Figure 6A at end of next sentence...statistical different (Figure 6A).</w:t>
-      </w:r>
-    </w:p>
-    <w:p>
-      <w:pPr>
-        <w:pStyle w:val="NoSpacing"/>
-        <w:rPr>
-          <w:rFonts w:ascii="Times New Roman" w:hAnsi="Times New Roman" w:cs="Times New Roman"/>
-          <w:sz w:val="24"/>
-          <w:szCs w:val="24"/>
-        </w:rPr>
-      </w:pPr>
-    </w:p>
-    <w:p>
-      <w:pPr>
-        <w:pStyle w:val="NoSpacing"/>
-        <w:rPr>
-          <w:rFonts w:ascii="Times New Roman" w:hAnsi="Times New Roman" w:cs="Times New Roman"/>
-          <w:i/>
-          <w:sz w:val="24"/>
-          <w:szCs w:val="24"/>
-        </w:rPr>
-      </w:pPr>
-      <w:r>
-        <w:rPr>
-          <w:rFonts w:ascii="Times New Roman" w:hAnsi="Times New Roman" w:cs="Times New Roman"/>
-          <w:i/>
-          <w:sz w:val="24"/>
-          <w:szCs w:val="24"/>
-        </w:rPr>
-        <w:t xml:space="preserve">See response to above comment. </w:t>
-      </w:r>
-    </w:p>
-    <w:p>
-      <w:pPr>
-        <w:pStyle w:val="NoSpacing"/>
-        <w:rPr>
-          <w:rFonts w:ascii="Times New Roman" w:hAnsi="Times New Roman" w:cs="Times New Roman"/>
-          <w:i/>
-          <w:sz w:val="24"/>
-          <w:szCs w:val="24"/>
-        </w:rPr>
-      </w:pPr>
-    </w:p>
-    <w:p>
-      <w:pPr>
-        <w:pStyle w:val="NoSpacing"/>
-        <w:rPr>
-          <w:rFonts w:ascii="Times New Roman" w:hAnsi="Times New Roman" w:cs="Times New Roman"/>
-          <w:sz w:val="24"/>
-          <w:szCs w:val="24"/>
-        </w:rPr>
-      </w:pPr>
-      <w:r>
-        <w:rPr>
-          <w:rFonts w:ascii="Times New Roman" w:hAnsi="Times New Roman" w:cs="Times New Roman"/>
-          <w:sz w:val="24"/>
-          <w:szCs w:val="24"/>
-        </w:rPr>
-        <w:t>Line 276: SW- orthophosphate</w:t>
-      </w:r>
-    </w:p>
-    <w:p>
-      <w:pPr>
-        <w:pStyle w:val="NoSpacing"/>
-        <w:rPr>
-          <w:rFonts w:ascii="Times New Roman" w:hAnsi="Times New Roman" w:cs="Times New Roman"/>
-          <w:sz w:val="24"/>
-          <w:szCs w:val="24"/>
-        </w:rPr>
-      </w:pPr>
-    </w:p>
-    <w:p>
-      <w:pPr>
-        <w:pStyle w:val="NoSpacing"/>
-        <w:rPr>
-          <w:rFonts w:ascii="Times New Roman" w:hAnsi="Times New Roman" w:cs="Times New Roman"/>
-          <w:i/>
-          <w:sz w:val="24"/>
-          <w:szCs w:val="24"/>
-        </w:rPr>
-      </w:pPr>
-      <w:r>
-        <w:rPr>
-          <w:rFonts w:ascii="Times New Roman" w:hAnsi="Times New Roman" w:cs="Times New Roman"/>
-          <w:i/>
-          <w:sz w:val="24"/>
-          <w:szCs w:val="24"/>
-        </w:rPr>
-        <w:t>Changed.</w:t>
-      </w:r>
-    </w:p>
-    <w:p>
-      <w:pPr>
-        <w:pStyle w:val="NoSpacing"/>
-        <w:rPr>
-          <w:rFonts w:ascii="Times New Roman" w:hAnsi="Times New Roman" w:cs="Times New Roman"/>
-          <w:sz w:val="24"/>
-          <w:szCs w:val="24"/>
-        </w:rPr>
-      </w:pPr>
-    </w:p>
-    <w:p>
-      <w:pPr>
-        <w:pStyle w:val="NoSpacing"/>
-        <w:rPr>
-          <w:rFonts w:ascii="Times New Roman" w:hAnsi="Times New Roman" w:cs="Times New Roman"/>
-          <w:sz w:val="24"/>
-          <w:szCs w:val="24"/>
-        </w:rPr>
-      </w:pPr>
-      <w:r>
-        <w:rPr>
-          <w:rFonts w:ascii="Times New Roman" w:hAnsi="Times New Roman" w:cs="Times New Roman"/>
-          <w:sz w:val="24"/>
-          <w:szCs w:val="24"/>
-        </w:rPr>
-        <w:t>Line 278: SW- periods for BN, BL, and the first event at PC. Comparisons within time periods showed substantial...</w:t>
-      </w:r>
-    </w:p>
-    <w:p>
-      <w:pPr>
-        <w:pStyle w:val="NoSpacing"/>
-        <w:rPr>
-          <w:rFonts w:ascii="Times New Roman" w:hAnsi="Times New Roman" w:cs="Times New Roman"/>
-          <w:sz w:val="24"/>
-          <w:szCs w:val="24"/>
-        </w:rPr>
-      </w:pPr>
-    </w:p>
-    <w:p>
-      <w:pPr>
-        <w:pStyle w:val="NoSpacing"/>
-        <w:rPr>
-          <w:rFonts w:ascii="Times New Roman" w:hAnsi="Times New Roman" w:cs="Times New Roman"/>
-          <w:i/>
-          <w:sz w:val="24"/>
-          <w:szCs w:val="24"/>
-        </w:rPr>
-      </w:pPr>
-      <w:r>
-        <w:rPr>
-          <w:rFonts w:ascii="Times New Roman" w:hAnsi="Times New Roman" w:cs="Times New Roman"/>
-          <w:i/>
-          <w:sz w:val="24"/>
-          <w:szCs w:val="24"/>
-        </w:rPr>
-        <w:t xml:space="preserve">Changed. </w:t>
-      </w:r>
-    </w:p>
-    <w:p>
-      <w:pPr>
-        <w:pStyle w:val="NoSpacing"/>
-        <w:rPr>
-          <w:rFonts w:ascii="Times New Roman" w:hAnsi="Times New Roman" w:cs="Times New Roman"/>
-          <w:sz w:val="24"/>
-          <w:szCs w:val="24"/>
-        </w:rPr>
-      </w:pPr>
-    </w:p>
-    <w:p>
-      <w:pPr>
-        <w:pStyle w:val="NoSpacing"/>
-        <w:rPr>
-          <w:rFonts w:ascii="Times New Roman" w:hAnsi="Times New Roman" w:cs="Times New Roman"/>
-          <w:sz w:val="24"/>
-          <w:szCs w:val="24"/>
-        </w:rPr>
-      </w:pPr>
-      <w:r>
-        <w:rPr>
-          <w:rFonts w:ascii="Times New Roman" w:hAnsi="Times New Roman" w:cs="Times New Roman"/>
-          <w:sz w:val="24"/>
-          <w:szCs w:val="24"/>
-        </w:rPr>
-        <w:t xml:space="preserve">Line 280: SW- </w:t>
-      </w:r>
-      <w:proofErr w:type="gramStart"/>
-      <w:r>
-        <w:rPr>
-          <w:rFonts w:ascii="Times New Roman" w:hAnsi="Times New Roman" w:cs="Times New Roman"/>
-          <w:sz w:val="24"/>
-          <w:szCs w:val="24"/>
-        </w:rPr>
-        <w:t>….</w:t>
-      </w:r>
-      <w:r>
-        <w:rPr>
-          <w:rFonts w:ascii="Times New Roman" w:hAnsi="Times New Roman" w:cs="Times New Roman"/>
-          <w:sz w:val="24"/>
-          <w:szCs w:val="24"/>
-        </w:rPr>
-        <w:t>orthophosphate</w:t>
-      </w:r>
-      <w:proofErr w:type="gramEnd"/>
-      <w:r>
-        <w:rPr>
-          <w:rFonts w:ascii="Times New Roman" w:hAnsi="Times New Roman" w:cs="Times New Roman"/>
-          <w:sz w:val="24"/>
-          <w:szCs w:val="24"/>
-        </w:rPr>
-        <w:t xml:space="preserve"> concentrations (Figure 6</w:t>
-      </w:r>
-      <w:r>
-        <w:rPr>
-          <w:rFonts w:ascii="Times New Roman" w:hAnsi="Times New Roman" w:cs="Times New Roman"/>
-          <w:sz w:val="24"/>
-          <w:szCs w:val="24"/>
-        </w:rPr>
-        <w:t>B</w:t>
-      </w:r>
-      <w:r>
-        <w:rPr>
-          <w:rFonts w:ascii="Times New Roman" w:hAnsi="Times New Roman" w:cs="Times New Roman"/>
-          <w:sz w:val="24"/>
-          <w:szCs w:val="24"/>
-        </w:rPr>
-        <w:t>).  Interestingly, orthophosphate concentrations at BL and BN were</w:t>
-      </w:r>
-      <w:proofErr w:type="gramStart"/>
-      <w:r>
-        <w:rPr>
-          <w:rFonts w:ascii="Times New Roman" w:hAnsi="Times New Roman" w:cs="Times New Roman"/>
-          <w:sz w:val="24"/>
-          <w:szCs w:val="24"/>
-        </w:rPr>
-        <w:t>.....</w:t>
-      </w:r>
-      <w:proofErr w:type="gramEnd"/>
-    </w:p>
-    <w:p>
-      <w:pPr>
-        <w:pStyle w:val="NoSpacing"/>
-        <w:rPr>
-          <w:rFonts w:ascii="Times New Roman" w:hAnsi="Times New Roman" w:cs="Times New Roman"/>
-          <w:sz w:val="24"/>
-          <w:szCs w:val="24"/>
-        </w:rPr>
-      </w:pPr>
-    </w:p>
-    <w:p>
-      <w:pPr>
-        <w:pStyle w:val="NoSpacing"/>
-        <w:rPr>
-          <w:rFonts w:ascii="Times New Roman" w:hAnsi="Times New Roman" w:cs="Times New Roman"/>
-          <w:sz w:val="24"/>
-          <w:szCs w:val="24"/>
-        </w:rPr>
-      </w:pPr>
-      <w:r>
-        <w:rPr>
-          <w:rFonts w:ascii="Times New Roman" w:hAnsi="Times New Roman" w:cs="Times New Roman"/>
-          <w:i/>
-          <w:sz w:val="24"/>
-          <w:szCs w:val="24"/>
-        </w:rPr>
-        <w:t xml:space="preserve">Changed to ‘orthophosphate’.  We did not add ‘orthophosphate’ for the second sentence to avoid redundancy with the previous sentence. </w:t>
+        <w:t>3-</w:t>
+      </w:r>
+      <w:r>
+        <w:rPr>
+          <w:rFonts w:ascii="Times New Roman" w:hAnsi="Times New Roman"/>
+          <w:i/>
+          <w:sz w:val="24"/>
+          <w:szCs w:val="24"/>
+        </w:rPr>
+        <w:t>.</w:t>
       </w:r>
     </w:p>
     <w:p>
@@ -9852,6 +10640,7 @@
           <w:sz w:val="24"/>
           <w:szCs w:val="24"/>
         </w:rPr>
+        <w:lastRenderedPageBreak/>
         <w:t>Changed.</w:t>
       </w:r>
     </w:p>
@@ -9987,7 +10776,7 @@
         </w:rPr>
         <w:t xml:space="preserve"> BC (Figure St-8). </w:t>
       </w:r>
-      <w:bookmarkStart w:id="11" w:name="_Hlk501021283"/>
+      <w:bookmarkStart w:id="12" w:name="_Hlk501021283"/>
       <w:r>
         <w:rPr>
           <w:rFonts w:ascii="Times New Roman" w:hAnsi="Times New Roman" w:cs="Times New Roman"/>
@@ -10026,7 +10815,6 @@
           <w:sz w:val="24"/>
           <w:szCs w:val="24"/>
         </w:rPr>
-        <w:lastRenderedPageBreak/>
         <w:t xml:space="preserve">these changes were significant (Table4). For chlorophyll-a, there were no significant </w:t>
       </w:r>
       <w:r>
@@ -10123,7 +10911,7 @@
         </w:rPr>
         <w:t>, ranging from 32% to 56% (Table st-5). Increases were also observed during the second event (E2A and E2C), but these were not significant.</w:t>
       </w:r>
-      <w:bookmarkEnd w:id="11"/>
+      <w:bookmarkEnd w:id="12"/>
     </w:p>
     <w:p>
       <w:pPr>
@@ -10254,7 +11042,54 @@
           <w:sz w:val="24"/>
           <w:szCs w:val="24"/>
         </w:rPr>
-        <w:t>Changed.</w:t>
+        <w:t>Changed</w:t>
+      </w:r>
+      <w:r>
+        <w:rPr>
+          <w:rFonts w:ascii="Times New Roman" w:hAnsi="Times New Roman" w:cs="Times New Roman"/>
+          <w:i/>
+          <w:sz w:val="24"/>
+          <w:szCs w:val="24"/>
+        </w:rPr>
+        <w:t xml:space="preserve"> to </w:t>
+      </w:r>
+      <w:r>
+        <w:rPr>
+          <w:rFonts w:ascii="Times New Roman" w:hAnsi="Times New Roman"/>
+          <w:i/>
+          <w:sz w:val="24"/>
+          <w:szCs w:val="24"/>
+        </w:rPr>
+        <w:t>PO</w:t>
+      </w:r>
+      <w:r>
+        <w:rPr>
+          <w:rFonts w:ascii="Times New Roman" w:hAnsi="Times New Roman"/>
+          <w:i/>
+          <w:sz w:val="24"/>
+          <w:szCs w:val="24"/>
+          <w:vertAlign w:val="subscript"/>
+        </w:rPr>
+        <w:t>4</w:t>
+      </w:r>
+      <w:r>
+        <w:rPr>
+          <w:rFonts w:ascii="Times New Roman" w:hAnsi="Times New Roman"/>
+          <w:i/>
+          <w:sz w:val="24"/>
+          <w:szCs w:val="24"/>
+          <w:vertAlign w:val="superscript"/>
+        </w:rPr>
+        <w:t>3-</w:t>
+      </w:r>
+      <w:r>
+        <w:rPr>
+          <w:rFonts w:ascii="Times New Roman" w:hAnsi="Times New Roman" w:cs="Times New Roman"/>
+          <w:i/>
+          <w:sz w:val="24"/>
+          <w:szCs w:val="24"/>
+        </w:rPr>
+        <w:t>.</w:t>
       </w:r>
     </w:p>
     <w:p>
@@ -12783,6 +13618,7 @@
           <w:sz w:val="24"/>
           <w:szCs w:val="24"/>
         </w:rPr>
+        <w:lastRenderedPageBreak/>
         <w:t>•</w:t>
       </w:r>
       <w:r>
@@ -12888,16 +13724,7 @@
           <w:sz w:val="24"/>
           <w:szCs w:val="24"/>
         </w:rPr>
-        <w:t xml:space="preserve">For Orthophosphate, indicate this a log scale, and on they-axis, show the values that correspond to the guideline between .01and 0.1, between 0.1and 1.0, and especially for the guideline above </w:t>
-      </w:r>
-      <w:r>
-        <w:rPr>
-          <w:rFonts w:ascii="Times New Roman" w:hAnsi="Times New Roman" w:cs="Times New Roman"/>
-          <w:sz w:val="24"/>
-          <w:szCs w:val="24"/>
-        </w:rPr>
-        <w:lastRenderedPageBreak/>
-        <w:t>1.0.</w:t>
+        <w:t>For Orthophosphate, indicate this a log scale, and on they-axis, show the values that correspond to the guideline between .01and 0.1, between 0.1and 1.0, and especially for the guideline above 1.0.</w:t>
       </w:r>
     </w:p>
     <w:p>
@@ -14368,9 +15195,115 @@
         <w:t>See above comments.</w:t>
       </w:r>
     </w:p>
+    <w:p>
+      <w:pPr>
+        <w:pStyle w:val="NoSpacing"/>
+        <w:rPr>
+          <w:rFonts w:ascii="Times New Roman" w:hAnsi="Times New Roman" w:cs="Times New Roman"/>
+          <w:i/>
+          <w:sz w:val="24"/>
+          <w:szCs w:val="24"/>
+        </w:rPr>
+      </w:pPr>
+    </w:p>
+    <w:p>
+      <w:pPr>
+        <w:pStyle w:val="NoSpacing"/>
+        <w:rPr>
+          <w:rFonts w:ascii="Times New Roman" w:hAnsi="Times New Roman" w:cs="Times New Roman"/>
+          <w:i/>
+          <w:sz w:val="24"/>
+          <w:szCs w:val="24"/>
+        </w:rPr>
+      </w:pPr>
+    </w:p>
+    <w:p>
+      <w:pPr>
+        <w:pStyle w:val="NoSpacing"/>
+        <w:rPr>
+          <w:rFonts w:ascii="Times New Roman" w:hAnsi="Times New Roman" w:cs="Times New Roman"/>
+          <w:i/>
+          <w:sz w:val="24"/>
+          <w:szCs w:val="24"/>
+        </w:rPr>
+      </w:pPr>
+      <w:r>
+        <w:rPr>
+          <w:rFonts w:ascii="Times New Roman" w:hAnsi="Times New Roman" w:cs="Times New Roman"/>
+          <w:i/>
+          <w:sz w:val="24"/>
+          <w:szCs w:val="24"/>
+        </w:rPr>
+        <w:lastRenderedPageBreak/>
+        <w:t xml:space="preserve">Autocorrelation plots for each station and nutrient parameter, up to twenty lags.  </w:t>
+      </w:r>
+      <w:bookmarkStart w:id="13" w:name="_GoBack"/>
+      <w:bookmarkEnd w:id="13"/>
+    </w:p>
+    <w:p>
+      <w:pPr>
+        <w:pStyle w:val="NoSpacing"/>
+        <w:rPr>
+          <w:rFonts w:ascii="Times New Roman" w:hAnsi="Times New Roman" w:cs="Times New Roman"/>
+          <w:i/>
+          <w:sz w:val="24"/>
+          <w:szCs w:val="24"/>
+        </w:rPr>
+      </w:pPr>
+      <w:r>
+        <w:rPr>
+          <w:rFonts w:ascii="Times New Roman" w:hAnsi="Times New Roman" w:cs="Times New Roman"/>
+          <w:i/>
+          <w:noProof/>
+          <w:sz w:val="24"/>
+          <w:szCs w:val="24"/>
+        </w:rPr>
+        <w:drawing>
+          <wp:inline distT="0" distB="0" distL="0" distR="0">
+            <wp:extent cx="6045200" cy="6045200"/>
+            <wp:effectExtent l="0" t="0" r="0" b="0"/>
+            <wp:docPr id="1" name="Picture 1"/>
+            <wp:cNvGraphicFramePr>
+              <a:graphicFrameLocks xmlns:a="http://schemas.openxmlformats.org/drawingml/2006/main" noChangeAspect="1"/>
+            </wp:cNvGraphicFramePr>
+            <a:graphic xmlns:a="http://schemas.openxmlformats.org/drawingml/2006/main">
+              <a:graphicData uri="http://schemas.openxmlformats.org/drawingml/2006/picture">
+                <pic:pic xmlns:pic="http://schemas.openxmlformats.org/drawingml/2006/picture">
+                  <pic:nvPicPr>
+                    <pic:cNvPr id="1" name="autocor.tif"/>
+                    <pic:cNvPicPr/>
+                  </pic:nvPicPr>
+                  <pic:blipFill>
+                    <a:blip r:embed="rId7" cstate="print">
+                      <a:extLst>
+                        <a:ext uri="{28A0092B-C50C-407E-A947-70E740481C1C}">
+                          <a14:useLocalDpi xmlns:a14="http://schemas.microsoft.com/office/drawing/2010/main" val="0"/>
+                        </a:ext>
+                      </a:extLst>
+                    </a:blip>
+                    <a:stretch>
+                      <a:fillRect/>
+                    </a:stretch>
+                  </pic:blipFill>
+                  <pic:spPr>
+                    <a:xfrm>
+                      <a:off x="0" y="0"/>
+                      <a:ext cx="6045200" cy="6045200"/>
+                    </a:xfrm>
+                    <a:prstGeom prst="rect">
+                      <a:avLst/>
+                    </a:prstGeom>
+                  </pic:spPr>
+                </pic:pic>
+              </a:graphicData>
+            </a:graphic>
+          </wp:inline>
+        </w:drawing>
+      </w:r>
+    </w:p>
     <w:sectPr>
-      <w:headerReference w:type="default" r:id="rId7"/>
-      <w:footerReference w:type="default" r:id="rId8"/>
+      <w:headerReference w:type="default" r:id="rId8"/>
+      <w:footerReference w:type="default" r:id="rId9"/>
       <w:pgSz w:w="12260" w:h="15860"/>
       <w:pgMar w:top="960" w:right="1360" w:bottom="1220" w:left="1380" w:header="773" w:footer="1040" w:gutter="0"/>
       <w:cols w:space="720"/>
@@ -14438,7 +15371,7 @@
           <w:rPr>
             <w:noProof/>
           </w:rPr>
-          <w:t>16</w:t>
+          <w:t>17</w:t>
         </w:r>
         <w:r>
           <w:rPr>
@@ -15337,7 +16270,7 @@
 </file>
 
 <file path=customXml/itemProps1.xml><?xml version="1.0" encoding="utf-8"?>
-<ds:datastoreItem xmlns:ds="http://schemas.openxmlformats.org/officeDocument/2006/customXml" ds:itemID="{87A3DE7B-C6E0-4230-AB07-301032C392A3}">
+<ds:datastoreItem xmlns:ds="http://schemas.openxmlformats.org/officeDocument/2006/customXml" ds:itemID="{153AE248-C5EF-4491-8EB0-D9AD251CFC89}">
   <ds:schemaRefs>
     <ds:schemaRef ds:uri="http://schemas.openxmlformats.org/officeDocument/2006/bibliography"/>
   </ds:schemaRefs>

</xml_diff>